<commit_message>
rapport avec diagramme de classe ajouté
</commit_message>
<xml_diff>
--- a/rapport/Rapport Projet Génie Logiciel.docx
+++ b/rapport/Rapport Projet Génie Logiciel.docx
@@ -1,6 +1,6 @@
 
 <file path=word/document.xml><?xml version="1.0" encoding="utf-8"?>
-<w:document xmlns:wpc="http://schemas.microsoft.com/office/word/2010/wordprocessingCanvas" xmlns:cx="http://schemas.microsoft.com/office/drawing/2014/chartex" xmlns:cx1="http://schemas.microsoft.com/office/drawing/2015/9/8/chartex" xmlns:cx2="http://schemas.microsoft.com/office/drawing/2015/10/21/chartex" xmlns:cx3="http://schemas.microsoft.com/office/drawing/2016/5/9/chartex" xmlns:cx4="http://schemas.microsoft.com/office/drawing/2016/5/10/chartex" xmlns:cx5="http://schemas.microsoft.com/office/drawing/2016/5/11/chartex" xmlns:cx6="http://schemas.microsoft.com/office/drawing/2016/5/12/chartex" xmlns:cx7="http://schemas.microsoft.com/office/drawing/2016/5/13/chartex" xmlns:cx8="http://schemas.microsoft.com/office/drawing/2016/5/14/chartex" xmlns:mc="http://schemas.openxmlformats.org/markup-compatibility/2006" xmlns:aink="http://schemas.microsoft.com/office/drawing/2016/ink" xmlns:am3d="http://schemas.microsoft.com/office/drawing/2017/model3d" xmlns:o="urn:schemas-microsoft-com:office:office" xmlns:r="http://schemas.openxmlformats.org/officeDocument/2006/relationships" xmlns:m="http://schemas.openxmlformats.org/officeDocument/2006/math" xmlns:v="urn:schemas-microsoft-com:vml" xmlns:wp14="http://schemas.microsoft.com/office/word/2010/wordprocessingDrawing" xmlns:wp="http://schemas.openxmlformats.org/drawingml/2006/wordprocessingDrawing" xmlns:w10="urn:schemas-microsoft-com:office:word" xmlns:w="http://schemas.openxmlformats.org/wordprocessingml/2006/main" xmlns:w14="http://schemas.microsoft.com/office/word/2010/wordml" xmlns:w15="http://schemas.microsoft.com/office/word/2012/wordml" xmlns:w16cid="http://schemas.microsoft.com/office/word/2016/wordml/cid" xmlns:w16se="http://schemas.microsoft.com/office/word/2015/wordml/symex" xmlns:wpg="http://schemas.microsoft.com/office/word/2010/wordprocessingGroup" xmlns:wpi="http://schemas.microsoft.com/office/word/2010/wordprocessingInk" xmlns:wne="http://schemas.microsoft.com/office/word/2006/wordml" xmlns:wps="http://schemas.microsoft.com/office/word/2010/wordprocessingShape" mc:Ignorable="w14 w15 w16se w16cid wp14">
+<w:document xmlns:wpc="http://schemas.microsoft.com/office/word/2010/wordprocessingCanvas" xmlns:cx="http://schemas.microsoft.com/office/drawing/2014/chartex" xmlns:cx1="http://schemas.microsoft.com/office/drawing/2015/9/8/chartex" xmlns:mc="http://schemas.openxmlformats.org/markup-compatibility/2006" xmlns:o="urn:schemas-microsoft-com:office:office" xmlns:r="http://schemas.openxmlformats.org/officeDocument/2006/relationships" xmlns:m="http://schemas.openxmlformats.org/officeDocument/2006/math" xmlns:v="urn:schemas-microsoft-com:vml" xmlns:wp14="http://schemas.microsoft.com/office/word/2010/wordprocessingDrawing" xmlns:wp="http://schemas.openxmlformats.org/drawingml/2006/wordprocessingDrawing" xmlns:w10="urn:schemas-microsoft-com:office:word" xmlns:w="http://schemas.openxmlformats.org/wordprocessingml/2006/main" xmlns:w14="http://schemas.microsoft.com/office/word/2010/wordml" xmlns:w15="http://schemas.microsoft.com/office/word/2012/wordml" xmlns:w16se="http://schemas.microsoft.com/office/word/2015/wordml/symex" xmlns:wpg="http://schemas.microsoft.com/office/word/2010/wordprocessingGroup" xmlns:wpi="http://schemas.microsoft.com/office/word/2010/wordprocessingInk" xmlns:wne="http://schemas.microsoft.com/office/word/2006/wordml" xmlns:wps="http://schemas.microsoft.com/office/word/2010/wordprocessingShape" mc:Ignorable="w14 w15 w16se wp14">
   <w:body>
     <w:sdt>
       <w:sdtPr>
@@ -10,11 +10,13 @@
           <w:docPartUnique/>
         </w:docPartObj>
       </w:sdtPr>
+      <w:sdtEndPr/>
       <w:sdtContent>
         <w:p>
           <w:r>
             <w:rPr>
               <w:noProof/>
+              <w:lang w:eastAsia="fr-FR"/>
             </w:rPr>
             <mc:AlternateContent>
               <mc:Choice Requires="wps">
@@ -90,6 +92,7 @@
                                   <w:dataBinding w:prefixMappings="xmlns:ns0='http://schemas.openxmlformats.org/package/2006/metadata/core-properties' xmlns:ns1='http://purl.org/dc/elements/1.1/'" w:xpath="/ns0:coreProperties[1]/ns1:title[1]" w:storeItemID="{6C3C8BC8-F283-45AE-878A-BAB7291924A1}"/>
                                   <w:text/>
                                 </w:sdtPr>
+                                <w:sdtEndPr/>
                                 <w:sdtContent>
                                   <w:p>
                                     <w:pPr>
@@ -146,6 +149,7 @@
                                     <w:dataBinding w:prefixMappings="xmlns:ns0='http://purl.org/dc/elements/1.1/' xmlns:ns1='http://schemas.openxmlformats.org/package/2006/metadata/core-properties' " w:xpath="/ns1:coreProperties[1]/ns0:creator[1]" w:storeItemID="{6C3C8BC8-F283-45AE-878A-BAB7291924A1}"/>
                                     <w:text/>
                                   </w:sdtPr>
+                                  <w:sdtEndPr/>
                                   <w:sdtContent>
                                     <w:r>
                                       <w:rPr>
@@ -191,7 +195,7 @@
                   </wp:anchor>
                 </w:drawing>
               </mc:Choice>
-              <mc:Fallback>
+              <mc:Fallback xmlns:w16cid="http://schemas.microsoft.com/office/word/2016/wordml/cid" xmlns:am3d="http://schemas.microsoft.com/office/drawing/2017/model3d" xmlns:aink="http://schemas.microsoft.com/office/drawing/2016/ink" xmlns:cx8="http://schemas.microsoft.com/office/drawing/2016/5/14/chartex" xmlns:cx7="http://schemas.microsoft.com/office/drawing/2016/5/13/chartex" xmlns:cx6="http://schemas.microsoft.com/office/drawing/2016/5/12/chartex" xmlns:cx5="http://schemas.microsoft.com/office/drawing/2016/5/11/chartex" xmlns:cx4="http://schemas.microsoft.com/office/drawing/2016/5/10/chartex" xmlns:cx3="http://schemas.microsoft.com/office/drawing/2016/5/9/chartex" xmlns:cx2="http://schemas.microsoft.com/office/drawing/2015/10/21/chartex">
                 <w:pict>
                   <v:rect id="Rectangle 16" o:spid="_x0000_s1026" style="position:absolute;left:0;text-align:left;margin-left:0;margin-top:0;width:422.3pt;height:760.1pt;z-index:251659264;visibility:visible;mso-wrap-style:square;mso-width-percent:690;mso-height-percent:960;mso-left-percent:20;mso-top-percent:20;mso-wrap-distance-left:9pt;mso-wrap-distance-top:0;mso-wrap-distance-right:9pt;mso-wrap-distance-bottom:0;mso-position-horizontal-relative:page;mso-position-vertical-relative:page;mso-width-percent:690;mso-height-percent:960;mso-left-percent:20;mso-top-percent:20;mso-width-relative:page;mso-height-relative:page;v-text-anchor:middle" o:gfxdata="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" fillcolor="#7851a9" stroked="f">
                     <v:textbox inset="21.6pt,1in,21.6pt">
@@ -305,6 +309,7 @@
           <w:r>
             <w:rPr>
               <w:noProof/>
+              <w:lang w:eastAsia="fr-FR"/>
             </w:rPr>
             <mc:AlternateContent>
               <mc:Choice Requires="wps">
@@ -383,6 +388,7 @@
                                   <w:dataBinding w:prefixMappings="xmlns:ns0='http://schemas.openxmlformats.org/package/2006/metadata/core-properties' xmlns:ns1='http://purl.org/dc/elements/1.1/'" w:xpath="/ns0:coreProperties[1]/ns1:subject[1]" w:storeItemID="{6C3C8BC8-F283-45AE-878A-BAB7291924A1}"/>
                                   <w:text/>
                                 </w:sdtPr>
+                                <w:sdtEndPr/>
                                 <w:sdtContent>
                                   <w:p>
                                     <w:pPr>
@@ -422,7 +428,7 @@
                   </wp:anchor>
                 </w:drawing>
               </mc:Choice>
-              <mc:Fallback>
+              <mc:Fallback xmlns:w16cid="http://schemas.microsoft.com/office/word/2016/wordml/cid" xmlns:am3d="http://schemas.microsoft.com/office/drawing/2017/model3d" xmlns:aink="http://schemas.microsoft.com/office/drawing/2016/ink" xmlns:cx8="http://schemas.microsoft.com/office/drawing/2016/5/14/chartex" xmlns:cx7="http://schemas.microsoft.com/office/drawing/2016/5/13/chartex" xmlns:cx6="http://schemas.microsoft.com/office/drawing/2016/5/12/chartex" xmlns:cx5="http://schemas.microsoft.com/office/drawing/2016/5/11/chartex" xmlns:cx4="http://schemas.microsoft.com/office/drawing/2016/5/10/chartex" xmlns:cx3="http://schemas.microsoft.com/office/drawing/2016/5/9/chartex" xmlns:cx2="http://schemas.microsoft.com/office/drawing/2015/10/21/chartex">
                 <w:pict>
                   <v:rect id="Rectangle 472" o:spid="_x0000_s1027" style="position:absolute;left:0;text-align:left;margin-left:0;margin-top:0;width:148.1pt;height:760.3pt;z-index:251660288;visibility:visible;mso-wrap-style:square;mso-width-percent:242;mso-height-percent:960;mso-left-percent:730;mso-wrap-distance-left:9pt;mso-wrap-distance-top:0;mso-wrap-distance-right:9pt;mso-wrap-distance-bottom:0;mso-position-horizontal-relative:page;mso-position-vertical:center;mso-position-vertical-relative:page;mso-width-percent:242;mso-height-percent:960;mso-left-percent:730;mso-width-relative:page;mso-height-relative:page;v-text-anchor:middle" o:gfxdata="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" fillcolor="#44546a [3215]" stroked="f" strokeweight="1pt">
                     <v:textbox inset="14.4pt,,14.4pt">
@@ -1604,6 +1610,7 @@
       <w:r>
         <w:rPr>
           <w:noProof/>
+          <w:lang w:eastAsia="fr-FR"/>
         </w:rPr>
         <w:drawing>
           <wp:inline distT="0" distB="0" distL="0" distR="0">
@@ -1655,14 +1662,27 @@
       <w:r>
         <w:t xml:space="preserve">Figure </w:t>
       </w:r>
-      <w:fldSimple w:instr=" SEQ Figure \* ARABIC ">
-        <w:r>
-          <w:rPr>
-            <w:noProof/>
-          </w:rPr>
-          <w:t>1</w:t>
-        </w:r>
-      </w:fldSimple>
+      <w:r>
+        <w:fldChar w:fldCharType="begin"/>
+      </w:r>
+      <w:r>
+        <w:instrText xml:space="preserve"> SEQ Figure \* ARABIC </w:instrText>
+      </w:r>
+      <w:r>
+        <w:fldChar w:fldCharType="separate"/>
+      </w:r>
+      <w:r>
+        <w:rPr>
+          <w:noProof/>
+        </w:rPr>
+        <w:t>1</w:t>
+      </w:r>
+      <w:r>
+        <w:rPr>
+          <w:noProof/>
+        </w:rPr>
+        <w:fldChar w:fldCharType="end"/>
+      </w:r>
       <w:r>
         <w:t xml:space="preserve"> : Diagramme de cas d'utilisation du jeu d'échecs.</w:t>
       </w:r>
@@ -1730,16 +1750,15 @@
       <w:r>
         <w:t>.</w:t>
       </w:r>
-      <w:bookmarkStart w:id="3" w:name="_GoBack"/>
-      <w:bookmarkEnd w:id="3"/>
     </w:p>
     <w:p/>
     <w:p>
       <w:pPr>
         <w:pStyle w:val="Titre3"/>
       </w:pPr>
-      <w:bookmarkStart w:id="4" w:name="_Toc536117620"/>
-      <w:r>
+      <w:bookmarkStart w:id="3" w:name="_Toc536117620"/>
+      <w:r>
+        <w:lastRenderedPageBreak/>
         <w:t>Représentation</w:t>
       </w:r>
       <w:r>
@@ -1751,7 +1770,7 @@
       <w:r>
         <w:t>s</w:t>
       </w:r>
-      <w:bookmarkEnd w:id="4"/>
+      <w:bookmarkEnd w:id="3"/>
     </w:p>
     <w:tbl>
       <w:tblPr>
@@ -1760,9 +1779,9 @@
         <w:tblLook w:val="04A0" w:firstRow="1" w:lastRow="0" w:firstColumn="1" w:lastColumn="0" w:noHBand="0" w:noVBand="1"/>
       </w:tblPr>
       <w:tblGrid>
-        <w:gridCol w:w="2254"/>
+        <w:gridCol w:w="2329"/>
         <w:gridCol w:w="492"/>
-        <w:gridCol w:w="6249"/>
+        <w:gridCol w:w="6174"/>
       </w:tblGrid>
       <w:tr>
         <w:tc>
@@ -1886,7 +1905,6 @@
                 <w:rFonts w:cs="Times New Roman"/>
                 <w:color w:val="FFFFFF" w:themeColor="background1"/>
               </w:rPr>
-              <w:lastRenderedPageBreak/>
               <w:t>Acteur primaire :</w:t>
             </w:r>
           </w:p>
@@ -2752,9 +2770,9 @@
         <w:tblLook w:val="04A0" w:firstRow="1" w:lastRow="0" w:firstColumn="1" w:lastColumn="0" w:noHBand="0" w:noVBand="1"/>
       </w:tblPr>
       <w:tblGrid>
-        <w:gridCol w:w="2253"/>
+        <w:gridCol w:w="2329"/>
         <w:gridCol w:w="492"/>
-        <w:gridCol w:w="6250"/>
+        <w:gridCol w:w="6174"/>
       </w:tblGrid>
       <w:tr>
         <w:tc>
@@ -3507,9 +3525,9 @@
         <w:tblLook w:val="04A0" w:firstRow="1" w:lastRow="0" w:firstColumn="1" w:lastColumn="0" w:noHBand="0" w:noVBand="1"/>
       </w:tblPr>
       <w:tblGrid>
-        <w:gridCol w:w="2253"/>
+        <w:gridCol w:w="2329"/>
         <w:gridCol w:w="492"/>
-        <w:gridCol w:w="6250"/>
+        <w:gridCol w:w="6174"/>
       </w:tblGrid>
       <w:tr>
         <w:tc>
@@ -3582,7 +3600,6 @@
                 <w:rFonts w:cs="Times New Roman"/>
                 <w:color w:val="FFFFFF" w:themeColor="background1"/>
               </w:rPr>
-              <w:lastRenderedPageBreak/>
               <w:t>Système :</w:t>
             </w:r>
           </w:p>
@@ -4377,9 +4394,9 @@
         <w:tblLook w:val="04A0" w:firstRow="1" w:lastRow="0" w:firstColumn="1" w:lastColumn="0" w:noHBand="0" w:noVBand="1"/>
       </w:tblPr>
       <w:tblGrid>
-        <w:gridCol w:w="2253"/>
+        <w:gridCol w:w="2329"/>
         <w:gridCol w:w="492"/>
-        <w:gridCol w:w="6250"/>
+        <w:gridCol w:w="6174"/>
       </w:tblGrid>
       <w:tr>
         <w:tc>
@@ -4605,6 +4622,7 @@
                 <w:rFonts w:cs="Times New Roman"/>
                 <w:color w:val="FFFFFF" w:themeColor="background1"/>
               </w:rPr>
+              <w:lastRenderedPageBreak/>
               <w:t>Précondition</w:t>
             </w:r>
             <w:r>
@@ -5027,7 +5045,6 @@
                 <w:rFonts w:cs="Times New Roman"/>
                 <w:color w:val="FFFFFF" w:themeColor="background1"/>
               </w:rPr>
-              <w:lastRenderedPageBreak/>
               <w:t>Exceptions :</w:t>
             </w:r>
           </w:p>
@@ -5251,9 +5268,9 @@
         <w:tblLook w:val="04A0" w:firstRow="1" w:lastRow="0" w:firstColumn="1" w:lastColumn="0" w:noHBand="0" w:noVBand="1"/>
       </w:tblPr>
       <w:tblGrid>
-        <w:gridCol w:w="2253"/>
+        <w:gridCol w:w="2329"/>
         <w:gridCol w:w="492"/>
-        <w:gridCol w:w="6250"/>
+        <w:gridCol w:w="6174"/>
       </w:tblGrid>
       <w:tr>
         <w:tc>
@@ -5853,6 +5870,7 @@
                 <w:rFonts w:cs="Times New Roman"/>
                 <w:color w:val="FFFFFF" w:themeColor="background1"/>
               </w:rPr>
+              <w:lastRenderedPageBreak/>
               <w:t>Alternatives :</w:t>
             </w:r>
           </w:p>
@@ -6118,9 +6136,9 @@
         <w:tblLook w:val="04A0" w:firstRow="1" w:lastRow="0" w:firstColumn="1" w:lastColumn="0" w:noHBand="0" w:noVBand="1"/>
       </w:tblPr>
       <w:tblGrid>
-        <w:gridCol w:w="2253"/>
-        <w:gridCol w:w="492"/>
-        <w:gridCol w:w="6250"/>
+        <w:gridCol w:w="2329"/>
+        <w:gridCol w:w="481"/>
+        <w:gridCol w:w="6185"/>
       </w:tblGrid>
       <w:tr>
         <w:tc>
@@ -6295,7 +6313,6 @@
                 <w:rFonts w:cs="Times New Roman"/>
                 <w:color w:val="FFFFFF" w:themeColor="background1"/>
               </w:rPr>
-              <w:lastRenderedPageBreak/>
               <w:t>Objectif :</w:t>
             </w:r>
           </w:p>
@@ -7088,9 +7105,9 @@
         <w:tblLook w:val="04A0" w:firstRow="1" w:lastRow="0" w:firstColumn="1" w:lastColumn="0" w:noHBand="0" w:noVBand="1"/>
       </w:tblPr>
       <w:tblGrid>
-        <w:gridCol w:w="2245"/>
+        <w:gridCol w:w="2329"/>
         <w:gridCol w:w="492"/>
-        <w:gridCol w:w="6258"/>
+        <w:gridCol w:w="6174"/>
       </w:tblGrid>
       <w:tr>
         <w:tc>
@@ -7113,6 +7130,7 @@
                 <w:rFonts w:cs="Times New Roman"/>
                 <w:color w:val="FFFFFF" w:themeColor="background1"/>
               </w:rPr>
+              <w:lastRenderedPageBreak/>
               <w:t>Cas d’utilisation :</w:t>
             </w:r>
           </w:p>
@@ -7750,7 +7768,6 @@
                 <w:rFonts w:cs="Times New Roman"/>
                 <w:color w:val="FFFFFF" w:themeColor="background1"/>
               </w:rPr>
-              <w:lastRenderedPageBreak/>
               <w:t>Postconditions :</w:t>
             </w:r>
           </w:p>
@@ -7792,9 +7809,9 @@
         <w:tblLook w:val="04A0" w:firstRow="1" w:lastRow="0" w:firstColumn="1" w:lastColumn="0" w:noHBand="0" w:noVBand="1"/>
       </w:tblPr>
       <w:tblGrid>
-        <w:gridCol w:w="2253"/>
+        <w:gridCol w:w="2329"/>
         <w:gridCol w:w="492"/>
-        <w:gridCol w:w="6250"/>
+        <w:gridCol w:w="6174"/>
       </w:tblGrid>
       <w:tr>
         <w:tc>
@@ -8689,32 +8706,32 @@
       <w:pPr>
         <w:pStyle w:val="Titre2"/>
       </w:pPr>
-      <w:bookmarkStart w:id="5" w:name="_Toc536117621"/>
+      <w:bookmarkStart w:id="4" w:name="_Toc536117621"/>
       <w:r>
         <w:lastRenderedPageBreak/>
         <w:t>Diagrammes d’états-transitions</w:t>
       </w:r>
-      <w:bookmarkEnd w:id="5"/>
+      <w:bookmarkEnd w:id="4"/>
     </w:p>
     <w:p>
       <w:pPr>
         <w:pStyle w:val="Titre2"/>
       </w:pPr>
-      <w:bookmarkStart w:id="6" w:name="_Toc536117622"/>
+      <w:bookmarkStart w:id="5" w:name="_Toc536117622"/>
       <w:r>
         <w:t>Diagrammes d’activités</w:t>
       </w:r>
-      <w:bookmarkEnd w:id="6"/>
+      <w:bookmarkEnd w:id="5"/>
     </w:p>
     <w:p>
       <w:pPr>
         <w:pStyle w:val="Titre1"/>
       </w:pPr>
-      <w:bookmarkStart w:id="7" w:name="_Toc536117623"/>
+      <w:bookmarkStart w:id="6" w:name="_Toc536117623"/>
       <w:r>
         <w:t>Diagrammes structurels</w:t>
       </w:r>
-      <w:bookmarkEnd w:id="7"/>
+      <w:bookmarkEnd w:id="6"/>
     </w:p>
     <w:p>
       <w:pPr>
@@ -8724,7 +8741,68 @@
           <w:numId w:val="3"/>
         </w:numPr>
       </w:pPr>
-      <w:bookmarkStart w:id="8" w:name="_Toc536117624"/>
+      <w:bookmarkStart w:id="7" w:name="_Toc536117624"/>
+      <w:r>
+        <w:rPr>
+          <w:noProof/>
+          <w:lang w:eastAsia="fr-FR"/>
+        </w:rPr>
+        <w:drawing>
+          <wp:anchor distT="0" distB="0" distL="114300" distR="114300" simplePos="0" relativeHeight="251661312" behindDoc="0" locked="0" layoutInCell="1" allowOverlap="0" wp14:anchorId="05020098" wp14:editId="38DD8051">
+            <wp:simplePos x="0" y="0"/>
+            <wp:positionH relativeFrom="column">
+              <wp:posOffset>-262890</wp:posOffset>
+            </wp:positionH>
+            <wp:positionV relativeFrom="paragraph">
+              <wp:posOffset>381635</wp:posOffset>
+            </wp:positionV>
+            <wp:extent cx="6058535" cy="3733165"/>
+            <wp:effectExtent l="0" t="0" r="0" b="635"/>
+            <wp:wrapTopAndBottom/>
+            <wp:docPr id="1" name="Image 1"/>
+            <wp:cNvGraphicFramePr>
+              <a:graphicFrameLocks xmlns:a="http://schemas.openxmlformats.org/drawingml/2006/main" noChangeAspect="1"/>
+            </wp:cNvGraphicFramePr>
+            <a:graphic xmlns:a="http://schemas.openxmlformats.org/drawingml/2006/main">
+              <a:graphicData uri="http://schemas.openxmlformats.org/drawingml/2006/picture">
+                <pic:pic xmlns:pic="http://schemas.openxmlformats.org/drawingml/2006/picture">
+                  <pic:nvPicPr>
+                    <pic:cNvPr id="1" name=""/>
+                    <pic:cNvPicPr/>
+                  </pic:nvPicPr>
+                  <pic:blipFill>
+                    <a:blip r:embed="rId7">
+                      <a:extLst>
+                        <a:ext uri="{28A0092B-C50C-407E-A947-70E740481C1C}">
+                          <a14:useLocalDpi xmlns:a14="http://schemas.microsoft.com/office/drawing/2010/main" val="0"/>
+                        </a:ext>
+                      </a:extLst>
+                    </a:blip>
+                    <a:stretch>
+                      <a:fillRect/>
+                    </a:stretch>
+                  </pic:blipFill>
+                  <pic:spPr>
+                    <a:xfrm>
+                      <a:off x="0" y="0"/>
+                      <a:ext cx="6058535" cy="3733165"/>
+                    </a:xfrm>
+                    <a:prstGeom prst="rect">
+                      <a:avLst/>
+                    </a:prstGeom>
+                  </pic:spPr>
+                </pic:pic>
+              </a:graphicData>
+            </a:graphic>
+            <wp14:sizeRelH relativeFrom="margin">
+              <wp14:pctWidth>0</wp14:pctWidth>
+            </wp14:sizeRelH>
+            <wp14:sizeRelV relativeFrom="margin">
+              <wp14:pctHeight>0</wp14:pctHeight>
+            </wp14:sizeRelV>
+          </wp:anchor>
+        </w:drawing>
+      </w:r>
       <w:r>
         <w:t>Diagramme</w:t>
       </w:r>
@@ -8734,7 +8812,207 @@
       <w:r>
         <w:t xml:space="preserve"> de classes</w:t>
       </w:r>
+      <w:bookmarkEnd w:id="7"/>
+    </w:p>
+    <w:p>
+      <w:pPr>
+        <w:pStyle w:val="Titre2"/>
+        <w:numPr>
+          <w:ilvl w:val="0"/>
+          <w:numId w:val="0"/>
+        </w:numPr>
+        <w:ind w:left="720" w:hanging="360"/>
+      </w:pPr>
+    </w:p>
+    <w:p>
+      <w:r>
+        <w:t xml:space="preserve">Pour le diagramme de classe nous avons d’abord fais la classe </w:t>
+      </w:r>
+      <w:bookmarkStart w:id="8" w:name="_GoBack"/>
       <w:bookmarkEnd w:id="8"/>
+      <w:r>
+        <w:t>« </w:t>
+      </w:r>
+      <w:proofErr w:type="spellStart"/>
+      <w:r>
+        <w:t>JeuEchec</w:t>
+      </w:r>
+      <w:proofErr w:type="spellEnd"/>
+      <w:r>
+        <w:t xml:space="preserve"> » qui est la classe principale. Dans cette classe nous avons mis les attributs « Mode » et « Niveau » car elles sont directement liées au </w:t>
+      </w:r>
+      <w:proofErr w:type="spellStart"/>
+      <w:r>
+        <w:t>JeuEchec</w:t>
+      </w:r>
+      <w:proofErr w:type="spellEnd"/>
+      <w:r>
+        <w:t>, ces attributs sont nourris par les classes d’énumérations « Mode » et « Niveau » qui sont des listes finis de possibilités. Chaque attribut possède ses accesseurs et modificateurs.</w:t>
+      </w:r>
+    </w:p>
+    <w:p>
+      <w:r>
+        <w:t xml:space="preserve">Le jeu se déroule sur un plateau, nous avons donc ajouté une classe </w:t>
+      </w:r>
+    </w:p>
+    <w:p>
+      <w:r>
+        <w:t xml:space="preserve">« Plateau » avec comme attribut son identifiant. </w:t>
+      </w:r>
+    </w:p>
+    <w:p>
+      <w:r>
+        <w:t xml:space="preserve">Ce plateau est constitué de 64 cases qui lui sont propres. Nous avons donc créé la classe </w:t>
+      </w:r>
+      <w:r>
+        <w:t>« </w:t>
+      </w:r>
+      <w:r>
+        <w:t>case</w:t>
+      </w:r>
+      <w:r>
+        <w:t> »</w:t>
+      </w:r>
+      <w:r>
+        <w:t xml:space="preserve"> avec comme attribut</w:t>
+      </w:r>
+      <w:r>
+        <w:t>s</w:t>
+      </w:r>
+      <w:r>
+        <w:t xml:space="preserve"> ses coordonnées sur le plateau, représentés par sa ligne et sa colonne. En plus des </w:t>
+      </w:r>
+      <w:proofErr w:type="spellStart"/>
+      <w:r>
+        <w:t>getteurs</w:t>
+      </w:r>
+      <w:proofErr w:type="spellEnd"/>
+      <w:r>
+        <w:t xml:space="preserve"> et </w:t>
+      </w:r>
+      <w:proofErr w:type="spellStart"/>
+      <w:r>
+        <w:t>setteurs</w:t>
+      </w:r>
+      <w:proofErr w:type="spellEnd"/>
+      <w:r>
+        <w:t xml:space="preserve">, la classe Case comporte une méthode </w:t>
+      </w:r>
+      <w:r>
+        <w:t>« </w:t>
+      </w:r>
+      <w:proofErr w:type="spellStart"/>
+      <w:proofErr w:type="gramStart"/>
+      <w:r>
+        <w:t>GetOccupe</w:t>
+      </w:r>
+      <w:proofErr w:type="spellEnd"/>
+      <w:r>
+        <w:t>(</w:t>
+      </w:r>
+      <w:proofErr w:type="gramEnd"/>
+      <w:r>
+        <w:t>)</w:t>
+      </w:r>
+      <w:r>
+        <w:t> »</w:t>
+      </w:r>
+      <w:r>
+        <w:t xml:space="preserve"> qui permet de retourner </w:t>
+      </w:r>
+      <w:r>
+        <w:t xml:space="preserve">un booléen pour savoir </w:t>
+      </w:r>
+      <w:r>
+        <w:t>si la case en question est occupé</w:t>
+      </w:r>
+      <w:r>
+        <w:t>e</w:t>
+      </w:r>
+      <w:r>
+        <w:t xml:space="preserve"> par une pièce </w:t>
+      </w:r>
+      <w:r>
+        <w:t>ou non</w:t>
+      </w:r>
+      <w:r>
+        <w:t>.</w:t>
+      </w:r>
+    </w:p>
+    <w:p>
+      <w:r>
+        <w:t xml:space="preserve">La classe </w:t>
+      </w:r>
+      <w:r>
+        <w:t>« P</w:t>
+      </w:r>
+      <w:r>
+        <w:t>ièce</w:t>
+      </w:r>
+      <w:r>
+        <w:t> »</w:t>
+      </w:r>
+      <w:r>
+        <w:t xml:space="preserve"> est une classe abstraite représentant toutes les pièces du Jeu d’échec, elle comporte les attributs communs à toutes </w:t>
+      </w:r>
+      <w:r>
+        <w:lastRenderedPageBreak/>
+        <w:t xml:space="preserve">les pièces, à savoir son identifiant, sa couleur et son nom. Cette classe est une classe mère dont hérite les différentes classes représentant </w:t>
+      </w:r>
+      <w:r>
+        <w:t>chaque</w:t>
+      </w:r>
+      <w:r>
+        <w:t xml:space="preserve"> </w:t>
+      </w:r>
+      <w:r>
+        <w:t>type</w:t>
+      </w:r>
+      <w:r>
+        <w:t xml:space="preserve"> de pièce. Il existe donc les cla</w:t>
+      </w:r>
+      <w:r>
+        <w:t>sses Roi, Tour, Fou, Pion, Dame et</w:t>
+      </w:r>
+      <w:r>
+        <w:t xml:space="preserve"> Cavalier qui</w:t>
+      </w:r>
+      <w:r>
+        <w:t xml:space="preserve"> héritent tous de la classe P</w:t>
+      </w:r>
+      <w:r>
+        <w:t>ièce et donc de ses méthodes. Chacune de ces classe possède la méthode « </w:t>
+      </w:r>
+      <w:proofErr w:type="spellStart"/>
+      <w:proofErr w:type="gramStart"/>
+      <w:r>
+        <w:t>deplace</w:t>
+      </w:r>
+      <w:proofErr w:type="spellEnd"/>
+      <w:r>
+        <w:t>(</w:t>
+      </w:r>
+      <w:proofErr w:type="gramEnd"/>
+      <w:r>
+        <w:t>) » qui permet le déplacement de la pièce selon les propriétés de son type.</w:t>
+      </w:r>
+    </w:p>
+    <w:p>
+      <w:r>
+        <w:t xml:space="preserve">La classe Joueur pour finir représente comme son nom l’indique, le joueur jouant au jeu d’échec. Il est défini par deux attributs, un identifiant et une couleur. La couleur est utilisé par le biais de la classe </w:t>
+      </w:r>
+      <w:r>
+        <w:t>« </w:t>
+      </w:r>
+      <w:r>
+        <w:t>Couleur</w:t>
+      </w:r>
+      <w:r>
+        <w:t> »</w:t>
+      </w:r>
+      <w:r>
+        <w:t xml:space="preserve"> qui est une énumération des deux couleurs possible, c’est-à-dire le noir et le blanc.</w:t>
+      </w:r>
     </w:p>
     <w:p>
       <w:pPr>
@@ -8811,7 +9089,7 @@
 </file>
 
 <file path=word/numbering.xml><?xml version="1.0" encoding="utf-8"?>
-<w:numbering xmlns:wpc="http://schemas.microsoft.com/office/word/2010/wordprocessingCanvas" xmlns:cx="http://schemas.microsoft.com/office/drawing/2014/chartex" xmlns:cx1="http://schemas.microsoft.com/office/drawing/2015/9/8/chartex" xmlns:cx2="http://schemas.microsoft.com/office/drawing/2015/10/21/chartex" xmlns:cx3="http://schemas.microsoft.com/office/drawing/2016/5/9/chartex" xmlns:cx4="http://schemas.microsoft.com/office/drawing/2016/5/10/chartex" xmlns:cx5="http://schemas.microsoft.com/office/drawing/2016/5/11/chartex" xmlns:cx6="http://schemas.microsoft.com/office/drawing/2016/5/12/chartex" xmlns:cx7="http://schemas.microsoft.com/office/drawing/2016/5/13/chartex" xmlns:cx8="http://schemas.microsoft.com/office/drawing/2016/5/14/chartex" xmlns:mc="http://schemas.openxmlformats.org/markup-compatibility/2006" xmlns:aink="http://schemas.microsoft.com/office/drawing/2016/ink" xmlns:am3d="http://schemas.microsoft.com/office/drawing/2017/model3d" xmlns:o="urn:schemas-microsoft-com:office:office" xmlns:r="http://schemas.openxmlformats.org/officeDocument/2006/relationships" xmlns:m="http://schemas.openxmlformats.org/officeDocument/2006/math" xmlns:v="urn:schemas-microsoft-com:vml" xmlns:wp14="http://schemas.microsoft.com/office/word/2010/wordprocessingDrawing" xmlns:wp="http://schemas.openxmlformats.org/drawingml/2006/wordprocessingDrawing" xmlns:w10="urn:schemas-microsoft-com:office:word" xmlns:w="http://schemas.openxmlformats.org/wordprocessingml/2006/main" xmlns:w14="http://schemas.microsoft.com/office/word/2010/wordml" xmlns:w15="http://schemas.microsoft.com/office/word/2012/wordml" xmlns:w16cid="http://schemas.microsoft.com/office/word/2016/wordml/cid" xmlns:w16se="http://schemas.microsoft.com/office/word/2015/wordml/symex" xmlns:wpg="http://schemas.microsoft.com/office/word/2010/wordprocessingGroup" xmlns:wpi="http://schemas.microsoft.com/office/word/2010/wordprocessingInk" xmlns:wne="http://schemas.microsoft.com/office/word/2006/wordml" xmlns:wps="http://schemas.microsoft.com/office/word/2010/wordprocessingShape" mc:Ignorable="w14 w15 w16se w16cid wp14">
+<w:numbering xmlns:wpc="http://schemas.microsoft.com/office/word/2010/wordprocessingCanvas" xmlns:cx="http://schemas.microsoft.com/office/drawing/2014/chartex" xmlns:cx1="http://schemas.microsoft.com/office/drawing/2015/9/8/chartex" xmlns:mc="http://schemas.openxmlformats.org/markup-compatibility/2006" xmlns:o="urn:schemas-microsoft-com:office:office" xmlns:r="http://schemas.openxmlformats.org/officeDocument/2006/relationships" xmlns:m="http://schemas.openxmlformats.org/officeDocument/2006/math" xmlns:v="urn:schemas-microsoft-com:vml" xmlns:wp14="http://schemas.microsoft.com/office/word/2010/wordprocessingDrawing" xmlns:wp="http://schemas.openxmlformats.org/drawingml/2006/wordprocessingDrawing" xmlns:w10="urn:schemas-microsoft-com:office:word" xmlns:w="http://schemas.openxmlformats.org/wordprocessingml/2006/main" xmlns:w14="http://schemas.microsoft.com/office/word/2010/wordml" xmlns:w15="http://schemas.microsoft.com/office/word/2012/wordml" xmlns:w16se="http://schemas.microsoft.com/office/word/2015/wordml/symex" xmlns:wpg="http://schemas.microsoft.com/office/word/2010/wordprocessingGroup" xmlns:wpi="http://schemas.microsoft.com/office/word/2010/wordprocessingInk" xmlns:wne="http://schemas.microsoft.com/office/word/2006/wordml" xmlns:wps="http://schemas.microsoft.com/office/word/2010/wordprocessingShape" mc:Ignorable="w14 w15 w16se wp14">
   <w:abstractNum w:abstractNumId="0" w15:restartNumberingAfterBreak="0">
     <w:nsid w:val="25531145"/>
     <w:multiLevelType w:val="hybridMultilevel"/>
@@ -9241,7 +9519,7 @@
 </file>
 
 <file path=word/styles.xml><?xml version="1.0" encoding="utf-8"?>
-<w:styles xmlns:mc="http://schemas.openxmlformats.org/markup-compatibility/2006" xmlns:r="http://schemas.openxmlformats.org/officeDocument/2006/relationships" xmlns:w="http://schemas.openxmlformats.org/wordprocessingml/2006/main" xmlns:w14="http://schemas.microsoft.com/office/word/2010/wordml" xmlns:w15="http://schemas.microsoft.com/office/word/2012/wordml" xmlns:w16cid="http://schemas.microsoft.com/office/word/2016/wordml/cid" xmlns:w16se="http://schemas.microsoft.com/office/word/2015/wordml/symex" mc:Ignorable="w14 w15 w16se w16cid">
+<w:styles xmlns:mc="http://schemas.openxmlformats.org/markup-compatibility/2006" xmlns:r="http://schemas.openxmlformats.org/officeDocument/2006/relationships" xmlns:w="http://schemas.openxmlformats.org/wordprocessingml/2006/main" xmlns:w14="http://schemas.microsoft.com/office/word/2010/wordml" xmlns:w15="http://schemas.microsoft.com/office/word/2012/wordml" xmlns:w16se="http://schemas.microsoft.com/office/word/2015/wordml/symex" mc:Ignorable="w14 w15 w16se">
   <w:docDefaults>
     <w:rPrDefault>
       <w:rPr>
@@ -9257,7 +9535,7 @@
       </w:pPr>
     </w:pPrDefault>
   </w:docDefaults>
-  <w:latentStyles w:defLockedState="0" w:defUIPriority="99" w:defSemiHidden="0" w:defUnhideWhenUsed="0" w:defQFormat="0" w:count="375">
+  <w:latentStyles w:defLockedState="0" w:defUIPriority="99" w:defSemiHidden="0" w:defUnhideWhenUsed="0" w:defQFormat="0" w:count="371">
     <w:lsdException w:name="Normal" w:uiPriority="0" w:qFormat="1"/>
     <w:lsdException w:name="heading 1" w:uiPriority="9" w:qFormat="1"/>
     <w:lsdException w:name="heading 2" w:semiHidden="1" w:uiPriority="9" w:unhideWhenUsed="1" w:qFormat="1"/>
@@ -9629,10 +9907,6 @@
     <w:lsdException w:name="List Table 5 Dark Accent 6" w:uiPriority="50"/>
     <w:lsdException w:name="List Table 6 Colorful Accent 6" w:uiPriority="51"/>
     <w:lsdException w:name="List Table 7 Colorful Accent 6" w:uiPriority="52"/>
-    <w:lsdException w:name="Mention" w:semiHidden="1" w:unhideWhenUsed="1"/>
-    <w:lsdException w:name="Smart Hyperlink" w:semiHidden="1" w:unhideWhenUsed="1"/>
-    <w:lsdException w:name="Hashtag" w:semiHidden="1" w:unhideWhenUsed="1"/>
-    <w:lsdException w:name="Unresolved Mention" w:semiHidden="1" w:unhideWhenUsed="1"/>
   </w:latentStyles>
   <w:style w:type="paragraph" w:default="1" w:styleId="Normal">
     <w:name w:val="Normal"/>
@@ -10308,7 +10582,7 @@
 </file>
 
 <file path=customXml/itemProps1.xml><?xml version="1.0" encoding="utf-8"?>
-<ds:datastoreItem xmlns:ds="http://schemas.openxmlformats.org/officeDocument/2006/customXml" ds:itemID="{5159210C-B827-43FD-9C18-9D0103ABCDD0}">
+<ds:datastoreItem xmlns:ds="http://schemas.openxmlformats.org/officeDocument/2006/customXml" ds:itemID="{E0990A11-360F-4249-AA91-AFA615E6EAA8}">
   <ds:schemaRefs>
     <ds:schemaRef ds:uri="http://schemas.openxmlformats.org/officeDocument/2006/bibliography"/>
   </ds:schemaRefs>

</xml_diff>

<commit_message>
mise-à-jour de la partie use case et diagramme de classe
</commit_message>
<xml_diff>
--- a/rapport/Rapport Projet Génie Logiciel.docx
+++ b/rapport/Rapport Projet Génie Logiciel.docx
@@ -1,6 +1,6 @@
 
 <file path=word/document.xml><?xml version="1.0" encoding="utf-8"?>
-<w:document xmlns:wpc="http://schemas.microsoft.com/office/word/2010/wordprocessingCanvas" xmlns:cx="http://schemas.microsoft.com/office/drawing/2014/chartex" xmlns:cx1="http://schemas.microsoft.com/office/drawing/2015/9/8/chartex" xmlns:mc="http://schemas.openxmlformats.org/markup-compatibility/2006" xmlns:o="urn:schemas-microsoft-com:office:office" xmlns:r="http://schemas.openxmlformats.org/officeDocument/2006/relationships" xmlns:m="http://schemas.openxmlformats.org/officeDocument/2006/math" xmlns:v="urn:schemas-microsoft-com:vml" xmlns:wp14="http://schemas.microsoft.com/office/word/2010/wordprocessingDrawing" xmlns:wp="http://schemas.openxmlformats.org/drawingml/2006/wordprocessingDrawing" xmlns:w10="urn:schemas-microsoft-com:office:word" xmlns:w="http://schemas.openxmlformats.org/wordprocessingml/2006/main" xmlns:w14="http://schemas.microsoft.com/office/word/2010/wordml" xmlns:w15="http://schemas.microsoft.com/office/word/2012/wordml" xmlns:w16se="http://schemas.microsoft.com/office/word/2015/wordml/symex" xmlns:wpg="http://schemas.microsoft.com/office/word/2010/wordprocessingGroup" xmlns:wpi="http://schemas.microsoft.com/office/word/2010/wordprocessingInk" xmlns:wne="http://schemas.microsoft.com/office/word/2006/wordml" xmlns:wps="http://schemas.microsoft.com/office/word/2010/wordprocessingShape" mc:Ignorable="w14 w15 w16se wp14">
+<w:document xmlns:wpc="http://schemas.microsoft.com/office/word/2010/wordprocessingCanvas" xmlns:cx="http://schemas.microsoft.com/office/drawing/2014/chartex" xmlns:cx1="http://schemas.microsoft.com/office/drawing/2015/9/8/chartex" xmlns:cx2="http://schemas.microsoft.com/office/drawing/2015/10/21/chartex" xmlns:cx3="http://schemas.microsoft.com/office/drawing/2016/5/9/chartex" xmlns:cx4="http://schemas.microsoft.com/office/drawing/2016/5/10/chartex" xmlns:cx5="http://schemas.microsoft.com/office/drawing/2016/5/11/chartex" xmlns:cx6="http://schemas.microsoft.com/office/drawing/2016/5/12/chartex" xmlns:cx7="http://schemas.microsoft.com/office/drawing/2016/5/13/chartex" xmlns:cx8="http://schemas.microsoft.com/office/drawing/2016/5/14/chartex" xmlns:mc="http://schemas.openxmlformats.org/markup-compatibility/2006" xmlns:aink="http://schemas.microsoft.com/office/drawing/2016/ink" xmlns:am3d="http://schemas.microsoft.com/office/drawing/2017/model3d" xmlns:o="urn:schemas-microsoft-com:office:office" xmlns:r="http://schemas.openxmlformats.org/officeDocument/2006/relationships" xmlns:m="http://schemas.openxmlformats.org/officeDocument/2006/math" xmlns:v="urn:schemas-microsoft-com:vml" xmlns:wp14="http://schemas.microsoft.com/office/word/2010/wordprocessingDrawing" xmlns:wp="http://schemas.openxmlformats.org/drawingml/2006/wordprocessingDrawing" xmlns:w10="urn:schemas-microsoft-com:office:word" xmlns:w="http://schemas.openxmlformats.org/wordprocessingml/2006/main" xmlns:w14="http://schemas.microsoft.com/office/word/2010/wordml" xmlns:w15="http://schemas.microsoft.com/office/word/2012/wordml" xmlns:w16cid="http://schemas.microsoft.com/office/word/2016/wordml/cid" xmlns:w16se="http://schemas.microsoft.com/office/word/2015/wordml/symex" xmlns:wpg="http://schemas.microsoft.com/office/word/2010/wordprocessingGroup" xmlns:wpi="http://schemas.microsoft.com/office/word/2010/wordprocessingInk" xmlns:wne="http://schemas.microsoft.com/office/word/2006/wordml" xmlns:wps="http://schemas.microsoft.com/office/word/2010/wordprocessingShape" mc:Ignorable="w14 w15 w16se w16cid wp14">
   <w:body>
     <w:sdt>
       <w:sdtPr>
@@ -195,7 +195,7 @@
                   </wp:anchor>
                 </w:drawing>
               </mc:Choice>
-              <mc:Fallback xmlns:w16cid="http://schemas.microsoft.com/office/word/2016/wordml/cid" xmlns:am3d="http://schemas.microsoft.com/office/drawing/2017/model3d" xmlns:aink="http://schemas.microsoft.com/office/drawing/2016/ink" xmlns:cx8="http://schemas.microsoft.com/office/drawing/2016/5/14/chartex" xmlns:cx7="http://schemas.microsoft.com/office/drawing/2016/5/13/chartex" xmlns:cx6="http://schemas.microsoft.com/office/drawing/2016/5/12/chartex" xmlns:cx5="http://schemas.microsoft.com/office/drawing/2016/5/11/chartex" xmlns:cx4="http://schemas.microsoft.com/office/drawing/2016/5/10/chartex" xmlns:cx3="http://schemas.microsoft.com/office/drawing/2016/5/9/chartex" xmlns:cx2="http://schemas.microsoft.com/office/drawing/2015/10/21/chartex">
+              <mc:Fallback>
                 <w:pict>
                   <v:rect id="Rectangle 16" o:spid="_x0000_s1026" style="position:absolute;left:0;text-align:left;margin-left:0;margin-top:0;width:422.3pt;height:760.1pt;z-index:251659264;visibility:visible;mso-wrap-style:square;mso-width-percent:690;mso-height-percent:960;mso-left-percent:20;mso-top-percent:20;mso-wrap-distance-left:9pt;mso-wrap-distance-top:0;mso-wrap-distance-right:9pt;mso-wrap-distance-bottom:0;mso-position-horizontal-relative:page;mso-position-vertical-relative:page;mso-width-percent:690;mso-height-percent:960;mso-left-percent:20;mso-top-percent:20;mso-width-relative:page;mso-height-relative:page;v-text-anchor:middle" o:gfxdata="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" fillcolor="#7851a9" stroked="f">
                     <v:textbox inset="21.6pt,1in,21.6pt">
@@ -428,7 +428,7 @@
                   </wp:anchor>
                 </w:drawing>
               </mc:Choice>
-              <mc:Fallback xmlns:w16cid="http://schemas.microsoft.com/office/word/2016/wordml/cid" xmlns:am3d="http://schemas.microsoft.com/office/drawing/2017/model3d" xmlns:aink="http://schemas.microsoft.com/office/drawing/2016/ink" xmlns:cx8="http://schemas.microsoft.com/office/drawing/2016/5/14/chartex" xmlns:cx7="http://schemas.microsoft.com/office/drawing/2016/5/13/chartex" xmlns:cx6="http://schemas.microsoft.com/office/drawing/2016/5/12/chartex" xmlns:cx5="http://schemas.microsoft.com/office/drawing/2016/5/11/chartex" xmlns:cx4="http://schemas.microsoft.com/office/drawing/2016/5/10/chartex" xmlns:cx3="http://schemas.microsoft.com/office/drawing/2016/5/9/chartex" xmlns:cx2="http://schemas.microsoft.com/office/drawing/2015/10/21/chartex">
+              <mc:Fallback>
                 <w:pict>
                   <v:rect id="Rectangle 472" o:spid="_x0000_s1027" style="position:absolute;left:0;text-align:left;margin-left:0;margin-top:0;width:148.1pt;height:760.3pt;z-index:251660288;visibility:visible;mso-wrap-style:square;mso-width-percent:242;mso-height-percent:960;mso-left-percent:730;mso-wrap-distance-left:9pt;mso-wrap-distance-top:0;mso-wrap-distance-right:9pt;mso-wrap-distance-bottom:0;mso-position-horizontal-relative:page;mso-position-vertical:center;mso-position-vertical-relative:page;mso-width-percent:242;mso-height-percent:960;mso-left-percent:730;mso-width-relative:page;mso-height-relative:page;v-text-anchor:middle" o:gfxdata="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" fillcolor="#44546a [3215]" stroked="f" strokeweight="1pt">
                     <v:textbox inset="14.4pt,,14.4pt">
@@ -1662,27 +1662,14 @@
       <w:r>
         <w:t xml:space="preserve">Figure </w:t>
       </w:r>
-      <w:r>
-        <w:fldChar w:fldCharType="begin"/>
-      </w:r>
-      <w:r>
-        <w:instrText xml:space="preserve"> SEQ Figure \* ARABIC </w:instrText>
-      </w:r>
-      <w:r>
-        <w:fldChar w:fldCharType="separate"/>
-      </w:r>
-      <w:r>
-        <w:rPr>
-          <w:noProof/>
-        </w:rPr>
-        <w:t>1</w:t>
-      </w:r>
-      <w:r>
-        <w:rPr>
-          <w:noProof/>
-        </w:rPr>
-        <w:fldChar w:fldCharType="end"/>
-      </w:r>
+      <w:fldSimple w:instr=" SEQ Figure \* ARABIC ">
+        <w:r>
+          <w:rPr>
+            <w:noProof/>
+          </w:rPr>
+          <w:t>1</w:t>
+        </w:r>
+      </w:fldSimple>
       <w:r>
         <w:t xml:space="preserve"> : Diagramme de cas d'utilisation du jeu d'échecs.</w:t>
       </w:r>
@@ -1745,7 +1732,15 @@
         <w:t xml:space="preserve">Toutes ces obligations </w:t>
       </w:r>
       <w:r>
-        <w:t>sont modéliser par l’utilisation du stéréotype « Include »</w:t>
+        <w:t xml:space="preserve">sont </w:t>
+      </w:r>
+      <w:proofErr w:type="gramStart"/>
+      <w:r>
+        <w:t>modéliser</w:t>
+      </w:r>
+      <w:proofErr w:type="gramEnd"/>
+      <w:r>
+        <w:t xml:space="preserve"> par l’utilisation du stéréotype « Include »</w:t>
       </w:r>
       <w:r>
         <w:t>.</w:t>
@@ -1758,7 +1753,6 @@
       </w:pPr>
       <w:bookmarkStart w:id="3" w:name="_Toc536117620"/>
       <w:r>
-        <w:lastRenderedPageBreak/>
         <w:t>Représentation</w:t>
       </w:r>
       <w:r>
@@ -1779,9 +1773,9 @@
         <w:tblLook w:val="04A0" w:firstRow="1" w:lastRow="0" w:firstColumn="1" w:lastColumn="0" w:noHBand="0" w:noVBand="1"/>
       </w:tblPr>
       <w:tblGrid>
-        <w:gridCol w:w="2329"/>
+        <w:gridCol w:w="2254"/>
         <w:gridCol w:w="492"/>
-        <w:gridCol w:w="6174"/>
+        <w:gridCol w:w="6249"/>
       </w:tblGrid>
       <w:tr>
         <w:tc>
@@ -1905,6 +1899,7 @@
                 <w:rFonts w:cs="Times New Roman"/>
                 <w:color w:val="FFFFFF" w:themeColor="background1"/>
               </w:rPr>
+              <w:lastRenderedPageBreak/>
               <w:t>Acteur primaire :</w:t>
             </w:r>
           </w:p>
@@ -2770,9 +2765,9 @@
         <w:tblLook w:val="04A0" w:firstRow="1" w:lastRow="0" w:firstColumn="1" w:lastColumn="0" w:noHBand="0" w:noVBand="1"/>
       </w:tblPr>
       <w:tblGrid>
-        <w:gridCol w:w="2329"/>
+        <w:gridCol w:w="2253"/>
         <w:gridCol w:w="492"/>
-        <w:gridCol w:w="6174"/>
+        <w:gridCol w:w="6250"/>
       </w:tblGrid>
       <w:tr>
         <w:tc>
@@ -3525,9 +3520,9 @@
         <w:tblLook w:val="04A0" w:firstRow="1" w:lastRow="0" w:firstColumn="1" w:lastColumn="0" w:noHBand="0" w:noVBand="1"/>
       </w:tblPr>
       <w:tblGrid>
-        <w:gridCol w:w="2329"/>
+        <w:gridCol w:w="2253"/>
         <w:gridCol w:w="492"/>
-        <w:gridCol w:w="6174"/>
+        <w:gridCol w:w="6250"/>
       </w:tblGrid>
       <w:tr>
         <w:tc>
@@ -3600,6 +3595,7 @@
                 <w:rFonts w:cs="Times New Roman"/>
                 <w:color w:val="FFFFFF" w:themeColor="background1"/>
               </w:rPr>
+              <w:lastRenderedPageBreak/>
               <w:t>Système :</w:t>
             </w:r>
           </w:p>
@@ -4394,9 +4390,9 @@
         <w:tblLook w:val="04A0" w:firstRow="1" w:lastRow="0" w:firstColumn="1" w:lastColumn="0" w:noHBand="0" w:noVBand="1"/>
       </w:tblPr>
       <w:tblGrid>
-        <w:gridCol w:w="2329"/>
+        <w:gridCol w:w="2253"/>
         <w:gridCol w:w="492"/>
-        <w:gridCol w:w="6174"/>
+        <w:gridCol w:w="6250"/>
       </w:tblGrid>
       <w:tr>
         <w:tc>
@@ -4622,7 +4618,6 @@
                 <w:rFonts w:cs="Times New Roman"/>
                 <w:color w:val="FFFFFF" w:themeColor="background1"/>
               </w:rPr>
-              <w:lastRenderedPageBreak/>
               <w:t>Précondition</w:t>
             </w:r>
             <w:r>
@@ -5045,6 +5040,7 @@
                 <w:rFonts w:cs="Times New Roman"/>
                 <w:color w:val="FFFFFF" w:themeColor="background1"/>
               </w:rPr>
+              <w:lastRenderedPageBreak/>
               <w:t>Exceptions :</w:t>
             </w:r>
           </w:p>
@@ -5268,9 +5264,9 @@
         <w:tblLook w:val="04A0" w:firstRow="1" w:lastRow="0" w:firstColumn="1" w:lastColumn="0" w:noHBand="0" w:noVBand="1"/>
       </w:tblPr>
       <w:tblGrid>
-        <w:gridCol w:w="2329"/>
+        <w:gridCol w:w="2253"/>
         <w:gridCol w:w="492"/>
-        <w:gridCol w:w="6174"/>
+        <w:gridCol w:w="6250"/>
       </w:tblGrid>
       <w:tr>
         <w:tc>
@@ -5870,7 +5866,6 @@
                 <w:rFonts w:cs="Times New Roman"/>
                 <w:color w:val="FFFFFF" w:themeColor="background1"/>
               </w:rPr>
-              <w:lastRenderedPageBreak/>
               <w:t>Alternatives :</w:t>
             </w:r>
           </w:p>
@@ -6136,9 +6131,9 @@
         <w:tblLook w:val="04A0" w:firstRow="1" w:lastRow="0" w:firstColumn="1" w:lastColumn="0" w:noHBand="0" w:noVBand="1"/>
       </w:tblPr>
       <w:tblGrid>
-        <w:gridCol w:w="2329"/>
-        <w:gridCol w:w="481"/>
-        <w:gridCol w:w="6185"/>
+        <w:gridCol w:w="2253"/>
+        <w:gridCol w:w="492"/>
+        <w:gridCol w:w="6250"/>
       </w:tblGrid>
       <w:tr>
         <w:tc>
@@ -6313,6 +6308,7 @@
                 <w:rFonts w:cs="Times New Roman"/>
                 <w:color w:val="FFFFFF" w:themeColor="background1"/>
               </w:rPr>
+              <w:lastRenderedPageBreak/>
               <w:t>Objectif :</w:t>
             </w:r>
           </w:p>
@@ -7105,9 +7101,9 @@
         <w:tblLook w:val="04A0" w:firstRow="1" w:lastRow="0" w:firstColumn="1" w:lastColumn="0" w:noHBand="0" w:noVBand="1"/>
       </w:tblPr>
       <w:tblGrid>
-        <w:gridCol w:w="2329"/>
+        <w:gridCol w:w="2245"/>
         <w:gridCol w:w="492"/>
-        <w:gridCol w:w="6174"/>
+        <w:gridCol w:w="6258"/>
       </w:tblGrid>
       <w:tr>
         <w:tc>
@@ -7130,7 +7126,6 @@
                 <w:rFonts w:cs="Times New Roman"/>
                 <w:color w:val="FFFFFF" w:themeColor="background1"/>
               </w:rPr>
-              <w:lastRenderedPageBreak/>
               <w:t>Cas d’utilisation :</w:t>
             </w:r>
           </w:p>
@@ -7768,6 +7763,7 @@
                 <w:rFonts w:cs="Times New Roman"/>
                 <w:color w:val="FFFFFF" w:themeColor="background1"/>
               </w:rPr>
+              <w:lastRenderedPageBreak/>
               <w:t>Postconditions :</w:t>
             </w:r>
           </w:p>
@@ -7809,9 +7805,9 @@
         <w:tblLook w:val="04A0" w:firstRow="1" w:lastRow="0" w:firstColumn="1" w:lastColumn="0" w:noHBand="0" w:noVBand="1"/>
       </w:tblPr>
       <w:tblGrid>
-        <w:gridCol w:w="2329"/>
+        <w:gridCol w:w="2253"/>
         <w:gridCol w:w="492"/>
-        <w:gridCol w:w="6174"/>
+        <w:gridCol w:w="6250"/>
       </w:tblGrid>
       <w:tr>
         <w:tc>
@@ -8826,180 +8822,219 @@
     </w:p>
     <w:p>
       <w:r>
-        <w:t xml:space="preserve">Pour le diagramme de classe nous avons d’abord fais la classe </w:t>
+        <w:t>Pour le diagramme de classe nous avons d’abord fais la classe « </w:t>
+      </w:r>
+      <w:proofErr w:type="spellStart"/>
+      <w:r>
+        <w:t>JeuEchec</w:t>
+      </w:r>
+      <w:proofErr w:type="spellEnd"/>
+      <w:r>
+        <w:t xml:space="preserve"> » qui est la classe </w:t>
+      </w:r>
+      <w:r>
+        <w:t>applicative</w:t>
+      </w:r>
+      <w:r>
+        <w:t>.</w:t>
+      </w:r>
+    </w:p>
+    <w:p>
+      <w:r>
+        <w:t>Dans cette classe nous avons mis les attributs « </w:t>
+      </w:r>
+      <w:r>
+        <w:t>m</w:t>
+      </w:r>
+      <w:r>
+        <w:t>ode » et « </w:t>
+      </w:r>
+      <w:r>
+        <w:t>n</w:t>
+      </w:r>
+      <w:r>
+        <w:t xml:space="preserve">iveau » car elles sont directement liées au </w:t>
+      </w:r>
+      <w:r>
+        <w:t>« </w:t>
+      </w:r>
+      <w:proofErr w:type="spellStart"/>
+      <w:r>
+        <w:t>JeuEchec</w:t>
+      </w:r>
+      <w:proofErr w:type="spellEnd"/>
+      <w:r>
+        <w:t> »</w:t>
+      </w:r>
+      <w:r>
+        <w:t>.</w:t>
+      </w:r>
+    </w:p>
+    <w:p>
+      <w:r>
+        <w:t>Ces derniers,</w:t>
+      </w:r>
+      <w:r>
+        <w:t xml:space="preserve"> sont nourris par les classes d’énumérations « Mode » et « Niveau » qui sont des listes finis de possibilités.</w:t>
+      </w:r>
+      <w:r>
+        <w:t xml:space="preserve"> </w:t>
+      </w:r>
+      <w:r>
+        <w:t>De plus, c</w:t>
+      </w:r>
+      <w:r>
+        <w:t>haque attribut possède ses accesseurs et modificateurs.</w:t>
+      </w:r>
+    </w:p>
+    <w:p>
+      <w:r>
+        <w:t>Le jeu se déroule sur un plateau, nous avons donc ajouté une classe</w:t>
+      </w:r>
+      <w:r>
+        <w:t xml:space="preserve"> </w:t>
+      </w:r>
+      <w:r>
+        <w:t xml:space="preserve">« Plateau » avec comme attribut son identifiant. </w:t>
+      </w:r>
+    </w:p>
+    <w:p>
+      <w:r>
+        <w:t>Ce plateau est constitué de 64 cases qui lui sont propres. Nous avons donc créé la classe « case » avec comme attributs ses coordonnées sur le plateau, représentés par sa ligne et sa colonne.</w:t>
+      </w:r>
+    </w:p>
+    <w:p>
+      <w:r>
+        <w:t xml:space="preserve">En plus des </w:t>
+      </w:r>
+      <w:r>
+        <w:t>mutateurs (setters)</w:t>
+      </w:r>
+      <w:r>
+        <w:t xml:space="preserve"> et</w:t>
+      </w:r>
+      <w:r>
+        <w:t xml:space="preserve"> accesseurs</w:t>
+      </w:r>
+      <w:r>
+        <w:t xml:space="preserve"> </w:t>
+      </w:r>
+      <w:r>
+        <w:t>(getters)</w:t>
+      </w:r>
+      <w:r>
+        <w:t xml:space="preserve">, la classe </w:t>
+      </w:r>
+      <w:r>
+        <w:t>« </w:t>
+      </w:r>
+      <w:r>
+        <w:t>Case</w:t>
+      </w:r>
+      <w:r>
+        <w:t> »</w:t>
+      </w:r>
+      <w:r>
+        <w:t xml:space="preserve"> comporte une méthode « </w:t>
+      </w:r>
+      <w:proofErr w:type="spellStart"/>
+      <w:r>
+        <w:t>g</w:t>
+      </w:r>
+      <w:r>
+        <w:t>etOccupe</w:t>
+      </w:r>
+      <w:proofErr w:type="spellEnd"/>
+      <w:r>
+        <w:t>() » qui permet de retourner un booléen pour savoir si la case en question est occupée par une pièce ou non.</w:t>
+      </w:r>
+    </w:p>
+    <w:p>
+      <w:r>
+        <w:lastRenderedPageBreak/>
+        <w:t xml:space="preserve">La classe </w:t>
+      </w:r>
+      <w:r>
+        <w:t>« P</w:t>
+      </w:r>
+      <w:r>
+        <w:t>ièce</w:t>
+      </w:r>
+      <w:r>
+        <w:t> »</w:t>
+      </w:r>
+      <w:r>
+        <w:t xml:space="preserve"> est une classe abstraite représentant toutes les pièces du </w:t>
+      </w:r>
+      <w:r>
+        <w:t>j</w:t>
+      </w:r>
+      <w:r>
+        <w:t>eu d’échec, elle comporte les attributs communs à toutes les pièces, à savoir son identifiant, sa couleur et son nom.</w:t>
+      </w:r>
+    </w:p>
+    <w:p>
+      <w:r>
+        <w:t xml:space="preserve">Cette classe est une classe mère dont hérite les différentes classes représentant </w:t>
+      </w:r>
+      <w:r>
+        <w:t>chaque</w:t>
+      </w:r>
+      <w:r>
+        <w:t xml:space="preserve"> </w:t>
+      </w:r>
+      <w:r>
+        <w:t>type</w:t>
+      </w:r>
+      <w:r>
+        <w:t xml:space="preserve"> de pièce. Il existe donc les cla</w:t>
+      </w:r>
+      <w:r>
+        <w:t>sses Roi, Tour, Fou, Pion, Dame et</w:t>
+      </w:r>
+      <w:r>
+        <w:t xml:space="preserve"> Cavalier qui</w:t>
+      </w:r>
+      <w:r>
+        <w:t xml:space="preserve"> héritent tous de la classe P</w:t>
+      </w:r>
+      <w:r>
+        <w:t>ièce et donc de ses méthodes.</w:t>
+      </w:r>
+    </w:p>
+    <w:p>
+      <w:r>
+        <w:t>Chacune de ces</w:t>
+      </w:r>
+      <w:r>
+        <w:t xml:space="preserve"> </w:t>
+      </w:r>
+      <w:r>
+        <w:t>classe</w:t>
+      </w:r>
+      <w:r>
+        <w:t>s</w:t>
+      </w:r>
+      <w:r>
+        <w:t xml:space="preserve"> possède la méthode « </w:t>
+      </w:r>
+      <w:proofErr w:type="spellStart"/>
+      <w:r>
+        <w:t>deplace</w:t>
+      </w:r>
+      <w:proofErr w:type="spellEnd"/>
+      <w:r>
+        <w:t>() » qui permet le déplacement de la pièce selon les propriétés de son type.</w:t>
+      </w:r>
+    </w:p>
+    <w:p>
+      <w:r>
+        <w:t xml:space="preserve">La classe Joueur pour finir représente comme son nom l’indique, le joueur jouant au jeu d’échec. </w:t>
       </w:r>
       <w:bookmarkStart w:id="8" w:name="_GoBack"/>
       <w:bookmarkEnd w:id="8"/>
       <w:r>
-        <w:t>« </w:t>
-      </w:r>
-      <w:proofErr w:type="spellStart"/>
-      <w:r>
-        <w:t>JeuEchec</w:t>
-      </w:r>
-      <w:proofErr w:type="spellEnd"/>
-      <w:r>
-        <w:t xml:space="preserve"> » qui est la classe principale. Dans cette classe nous avons mis les attributs « Mode » et « Niveau » car elles sont directement liées au </w:t>
-      </w:r>
-      <w:proofErr w:type="spellStart"/>
-      <w:r>
-        <w:t>JeuEchec</w:t>
-      </w:r>
-      <w:proofErr w:type="spellEnd"/>
-      <w:r>
-        <w:t>, ces attributs sont nourris par les classes d’énumérations « Mode » et « Niveau » qui sont des listes finis de possibilités. Chaque attribut possède ses accesseurs et modificateurs.</w:t>
-      </w:r>
-    </w:p>
-    <w:p>
-      <w:r>
-        <w:t xml:space="preserve">Le jeu se déroule sur un plateau, nous avons donc ajouté une classe </w:t>
-      </w:r>
-    </w:p>
-    <w:p>
-      <w:r>
-        <w:t xml:space="preserve">« Plateau » avec comme attribut son identifiant. </w:t>
-      </w:r>
-    </w:p>
-    <w:p>
-      <w:r>
-        <w:t xml:space="preserve">Ce plateau est constitué de 64 cases qui lui sont propres. Nous avons donc créé la classe </w:t>
-      </w:r>
-      <w:r>
-        <w:t>« </w:t>
-      </w:r>
-      <w:r>
-        <w:t>case</w:t>
-      </w:r>
-      <w:r>
-        <w:t> »</w:t>
-      </w:r>
-      <w:r>
-        <w:t xml:space="preserve"> avec comme attribut</w:t>
-      </w:r>
-      <w:r>
-        <w:t>s</w:t>
-      </w:r>
-      <w:r>
-        <w:t xml:space="preserve"> ses coordonnées sur le plateau, représentés par sa ligne et sa colonne. En plus des </w:t>
-      </w:r>
-      <w:proofErr w:type="spellStart"/>
-      <w:r>
-        <w:t>getteurs</w:t>
-      </w:r>
-      <w:proofErr w:type="spellEnd"/>
-      <w:r>
-        <w:t xml:space="preserve"> et </w:t>
-      </w:r>
-      <w:proofErr w:type="spellStart"/>
-      <w:r>
-        <w:t>setteurs</w:t>
-      </w:r>
-      <w:proofErr w:type="spellEnd"/>
-      <w:r>
-        <w:t xml:space="preserve">, la classe Case comporte une méthode </w:t>
-      </w:r>
-      <w:r>
-        <w:t>« </w:t>
-      </w:r>
-      <w:proofErr w:type="spellStart"/>
-      <w:proofErr w:type="gramStart"/>
-      <w:r>
-        <w:t>GetOccupe</w:t>
-      </w:r>
-      <w:proofErr w:type="spellEnd"/>
-      <w:r>
-        <w:t>(</w:t>
-      </w:r>
-      <w:proofErr w:type="gramEnd"/>
-      <w:r>
-        <w:t>)</w:t>
-      </w:r>
-      <w:r>
-        <w:t> »</w:t>
-      </w:r>
-      <w:r>
-        <w:t xml:space="preserve"> qui permet de retourner </w:t>
-      </w:r>
-      <w:r>
-        <w:t xml:space="preserve">un booléen pour savoir </w:t>
-      </w:r>
-      <w:r>
-        <w:t>si la case en question est occupé</w:t>
-      </w:r>
-      <w:r>
-        <w:t>e</w:t>
-      </w:r>
-      <w:r>
-        <w:t xml:space="preserve"> par une pièce </w:t>
-      </w:r>
-      <w:r>
-        <w:t>ou non</w:t>
-      </w:r>
-      <w:r>
-        <w:t>.</w:t>
-      </w:r>
-    </w:p>
-    <w:p>
-      <w:r>
-        <w:t xml:space="preserve">La classe </w:t>
-      </w:r>
-      <w:r>
-        <w:t>« P</w:t>
-      </w:r>
-      <w:r>
-        <w:t>ièce</w:t>
-      </w:r>
-      <w:r>
-        <w:t> »</w:t>
-      </w:r>
-      <w:r>
-        <w:t xml:space="preserve"> est une classe abstraite représentant toutes les pièces du Jeu d’échec, elle comporte les attributs communs à toutes </w:t>
-      </w:r>
-      <w:r>
-        <w:lastRenderedPageBreak/>
-        <w:t xml:space="preserve">les pièces, à savoir son identifiant, sa couleur et son nom. Cette classe est une classe mère dont hérite les différentes classes représentant </w:t>
-      </w:r>
-      <w:r>
-        <w:t>chaque</w:t>
-      </w:r>
-      <w:r>
-        <w:t xml:space="preserve"> </w:t>
-      </w:r>
-      <w:r>
-        <w:t>type</w:t>
-      </w:r>
-      <w:r>
-        <w:t xml:space="preserve"> de pièce. Il existe donc les cla</w:t>
-      </w:r>
-      <w:r>
-        <w:t>sses Roi, Tour, Fou, Pion, Dame et</w:t>
-      </w:r>
-      <w:r>
-        <w:t xml:space="preserve"> Cavalier qui</w:t>
-      </w:r>
-      <w:r>
-        <w:t xml:space="preserve"> héritent tous de la classe P</w:t>
-      </w:r>
-      <w:r>
-        <w:t>ièce et donc de ses méthodes. Chacune de ces classe possède la méthode « </w:t>
-      </w:r>
-      <w:proofErr w:type="spellStart"/>
-      <w:proofErr w:type="gramStart"/>
-      <w:r>
-        <w:t>deplace</w:t>
-      </w:r>
-      <w:proofErr w:type="spellEnd"/>
-      <w:r>
-        <w:t>(</w:t>
-      </w:r>
-      <w:proofErr w:type="gramEnd"/>
-      <w:r>
-        <w:t>) » qui permet le déplacement de la pièce selon les propriétés de son type.</w:t>
-      </w:r>
-    </w:p>
-    <w:p>
-      <w:r>
-        <w:t xml:space="preserve">La classe Joueur pour finir représente comme son nom l’indique, le joueur jouant au jeu d’échec. Il est défini par deux attributs, un identifiant et une couleur. La couleur est utilisé par le biais de la classe </w:t>
+        <w:t xml:space="preserve">Il est défini par deux attributs, un identifiant et une couleur. La couleur est utilisé par le biais de la classe </w:t>
       </w:r>
       <w:r>
         <w:t>« </w:t>
@@ -9089,7 +9124,7 @@
 </file>
 
 <file path=word/numbering.xml><?xml version="1.0" encoding="utf-8"?>
-<w:numbering xmlns:wpc="http://schemas.microsoft.com/office/word/2010/wordprocessingCanvas" xmlns:cx="http://schemas.microsoft.com/office/drawing/2014/chartex" xmlns:cx1="http://schemas.microsoft.com/office/drawing/2015/9/8/chartex" xmlns:mc="http://schemas.openxmlformats.org/markup-compatibility/2006" xmlns:o="urn:schemas-microsoft-com:office:office" xmlns:r="http://schemas.openxmlformats.org/officeDocument/2006/relationships" xmlns:m="http://schemas.openxmlformats.org/officeDocument/2006/math" xmlns:v="urn:schemas-microsoft-com:vml" xmlns:wp14="http://schemas.microsoft.com/office/word/2010/wordprocessingDrawing" xmlns:wp="http://schemas.openxmlformats.org/drawingml/2006/wordprocessingDrawing" xmlns:w10="urn:schemas-microsoft-com:office:word" xmlns:w="http://schemas.openxmlformats.org/wordprocessingml/2006/main" xmlns:w14="http://schemas.microsoft.com/office/word/2010/wordml" xmlns:w15="http://schemas.microsoft.com/office/word/2012/wordml" xmlns:w16se="http://schemas.microsoft.com/office/word/2015/wordml/symex" xmlns:wpg="http://schemas.microsoft.com/office/word/2010/wordprocessingGroup" xmlns:wpi="http://schemas.microsoft.com/office/word/2010/wordprocessingInk" xmlns:wne="http://schemas.microsoft.com/office/word/2006/wordml" xmlns:wps="http://schemas.microsoft.com/office/word/2010/wordprocessingShape" mc:Ignorable="w14 w15 w16se wp14">
+<w:numbering xmlns:wpc="http://schemas.microsoft.com/office/word/2010/wordprocessingCanvas" xmlns:cx="http://schemas.microsoft.com/office/drawing/2014/chartex" xmlns:cx1="http://schemas.microsoft.com/office/drawing/2015/9/8/chartex" xmlns:cx2="http://schemas.microsoft.com/office/drawing/2015/10/21/chartex" xmlns:cx3="http://schemas.microsoft.com/office/drawing/2016/5/9/chartex" xmlns:cx4="http://schemas.microsoft.com/office/drawing/2016/5/10/chartex" xmlns:cx5="http://schemas.microsoft.com/office/drawing/2016/5/11/chartex" xmlns:cx6="http://schemas.microsoft.com/office/drawing/2016/5/12/chartex" xmlns:cx7="http://schemas.microsoft.com/office/drawing/2016/5/13/chartex" xmlns:cx8="http://schemas.microsoft.com/office/drawing/2016/5/14/chartex" xmlns:mc="http://schemas.openxmlformats.org/markup-compatibility/2006" xmlns:aink="http://schemas.microsoft.com/office/drawing/2016/ink" xmlns:am3d="http://schemas.microsoft.com/office/drawing/2017/model3d" xmlns:o="urn:schemas-microsoft-com:office:office" xmlns:r="http://schemas.openxmlformats.org/officeDocument/2006/relationships" xmlns:m="http://schemas.openxmlformats.org/officeDocument/2006/math" xmlns:v="urn:schemas-microsoft-com:vml" xmlns:wp14="http://schemas.microsoft.com/office/word/2010/wordprocessingDrawing" xmlns:wp="http://schemas.openxmlformats.org/drawingml/2006/wordprocessingDrawing" xmlns:w10="urn:schemas-microsoft-com:office:word" xmlns:w="http://schemas.openxmlformats.org/wordprocessingml/2006/main" xmlns:w14="http://schemas.microsoft.com/office/word/2010/wordml" xmlns:w15="http://schemas.microsoft.com/office/word/2012/wordml" xmlns:w16cid="http://schemas.microsoft.com/office/word/2016/wordml/cid" xmlns:w16se="http://schemas.microsoft.com/office/word/2015/wordml/symex" xmlns:wpg="http://schemas.microsoft.com/office/word/2010/wordprocessingGroup" xmlns:wpi="http://schemas.microsoft.com/office/word/2010/wordprocessingInk" xmlns:wne="http://schemas.microsoft.com/office/word/2006/wordml" xmlns:wps="http://schemas.microsoft.com/office/word/2010/wordprocessingShape" mc:Ignorable="w14 w15 w16se w16cid wp14">
   <w:abstractNum w:abstractNumId="0" w15:restartNumberingAfterBreak="0">
     <w:nsid w:val="25531145"/>
     <w:multiLevelType w:val="hybridMultilevel"/>
@@ -9519,7 +9554,7 @@
 </file>
 
 <file path=word/styles.xml><?xml version="1.0" encoding="utf-8"?>
-<w:styles xmlns:mc="http://schemas.openxmlformats.org/markup-compatibility/2006" xmlns:r="http://schemas.openxmlformats.org/officeDocument/2006/relationships" xmlns:w="http://schemas.openxmlformats.org/wordprocessingml/2006/main" xmlns:w14="http://schemas.microsoft.com/office/word/2010/wordml" xmlns:w15="http://schemas.microsoft.com/office/word/2012/wordml" xmlns:w16se="http://schemas.microsoft.com/office/word/2015/wordml/symex" mc:Ignorable="w14 w15 w16se">
+<w:styles xmlns:mc="http://schemas.openxmlformats.org/markup-compatibility/2006" xmlns:r="http://schemas.openxmlformats.org/officeDocument/2006/relationships" xmlns:w="http://schemas.openxmlformats.org/wordprocessingml/2006/main" xmlns:w14="http://schemas.microsoft.com/office/word/2010/wordml" xmlns:w15="http://schemas.microsoft.com/office/word/2012/wordml" xmlns:w16cid="http://schemas.microsoft.com/office/word/2016/wordml/cid" xmlns:w16se="http://schemas.microsoft.com/office/word/2015/wordml/symex" mc:Ignorable="w14 w15 w16se w16cid">
   <w:docDefaults>
     <w:rPrDefault>
       <w:rPr>
@@ -9535,7 +9570,7 @@
       </w:pPr>
     </w:pPrDefault>
   </w:docDefaults>
-  <w:latentStyles w:defLockedState="0" w:defUIPriority="99" w:defSemiHidden="0" w:defUnhideWhenUsed="0" w:defQFormat="0" w:count="371">
+  <w:latentStyles w:defLockedState="0" w:defUIPriority="99" w:defSemiHidden="0" w:defUnhideWhenUsed="0" w:defQFormat="0" w:count="375">
     <w:lsdException w:name="Normal" w:uiPriority="0" w:qFormat="1"/>
     <w:lsdException w:name="heading 1" w:uiPriority="9" w:qFormat="1"/>
     <w:lsdException w:name="heading 2" w:semiHidden="1" w:uiPriority="9" w:unhideWhenUsed="1" w:qFormat="1"/>
@@ -9641,7 +9676,6 @@
     <w:lsdException w:name="HTML Sample" w:semiHidden="1" w:unhideWhenUsed="1"/>
     <w:lsdException w:name="HTML Typewriter" w:semiHidden="1" w:unhideWhenUsed="1"/>
     <w:lsdException w:name="HTML Variable" w:semiHidden="1" w:unhideWhenUsed="1"/>
-    <w:lsdException w:name="Normal Table" w:semiHidden="1" w:unhideWhenUsed="1"/>
     <w:lsdException w:name="annotation subject" w:semiHidden="1" w:unhideWhenUsed="1"/>
     <w:lsdException w:name="No List" w:semiHidden="1" w:unhideWhenUsed="1"/>
     <w:lsdException w:name="Outline List 1" w:semiHidden="1" w:unhideWhenUsed="1"/>
@@ -9685,10 +9719,8 @@
     <w:lsdException w:name="Table Elegant" w:semiHidden="1" w:unhideWhenUsed="1"/>
     <w:lsdException w:name="Table Professional" w:semiHidden="1" w:unhideWhenUsed="1"/>
     <w:lsdException w:name="Table Subtle 1" w:semiHidden="1" w:unhideWhenUsed="1"/>
-    <w:lsdException w:name="Table Subtle 2" w:semiHidden="1" w:unhideWhenUsed="1"/>
     <w:lsdException w:name="Table Web 1" w:semiHidden="1" w:unhideWhenUsed="1"/>
     <w:lsdException w:name="Table Web 2" w:semiHidden="1" w:unhideWhenUsed="1"/>
-    <w:lsdException w:name="Table Web 3" w:semiHidden="1" w:unhideWhenUsed="1"/>
     <w:lsdException w:name="Balloon Text" w:semiHidden="1" w:unhideWhenUsed="1"/>
     <w:lsdException w:name="Table Grid" w:uiPriority="39"/>
     <w:lsdException w:name="Table Theme" w:semiHidden="1" w:unhideWhenUsed="1"/>
@@ -9907,6 +9939,10 @@
     <w:lsdException w:name="List Table 5 Dark Accent 6" w:uiPriority="50"/>
     <w:lsdException w:name="List Table 6 Colorful Accent 6" w:uiPriority="51"/>
     <w:lsdException w:name="List Table 7 Colorful Accent 6" w:uiPriority="52"/>
+    <w:lsdException w:name="Mention" w:semiHidden="1" w:unhideWhenUsed="1"/>
+    <w:lsdException w:name="Smart Hyperlink" w:semiHidden="1" w:unhideWhenUsed="1"/>
+    <w:lsdException w:name="Hashtag" w:semiHidden="1" w:unhideWhenUsed="1"/>
+    <w:lsdException w:name="Unresolved Mention" w:semiHidden="1" w:unhideWhenUsed="1"/>
   </w:latentStyles>
   <w:style w:type="paragraph" w:default="1" w:styleId="Normal">
     <w:name w:val="Normal"/>
@@ -10582,7 +10618,7 @@
 </file>
 
 <file path=customXml/itemProps1.xml><?xml version="1.0" encoding="utf-8"?>
-<ds:datastoreItem xmlns:ds="http://schemas.openxmlformats.org/officeDocument/2006/customXml" ds:itemID="{E0990A11-360F-4249-AA91-AFA615E6EAA8}">
+<ds:datastoreItem xmlns:ds="http://schemas.openxmlformats.org/officeDocument/2006/customXml" ds:itemID="{854A9EE0-D641-4240-85FC-6D61BD70D79A}">
   <ds:schemaRefs>
     <ds:schemaRef ds:uri="http://schemas.openxmlformats.org/officeDocument/2006/bibliography"/>
   </ds:schemaRefs>

</xml_diff>

<commit_message>
dernière version du diagramme de classe ajouté
</commit_message>
<xml_diff>
--- a/rapport/Rapport Projet Génie Logiciel.docx
+++ b/rapport/Rapport Projet Génie Logiciel.docx
@@ -1,6 +1,6 @@
 
 <file path=word/document.xml><?xml version="1.0" encoding="utf-8"?>
-<w:document xmlns:wpc="http://schemas.microsoft.com/office/word/2010/wordprocessingCanvas" xmlns:cx="http://schemas.microsoft.com/office/drawing/2014/chartex" xmlns:cx1="http://schemas.microsoft.com/office/drawing/2015/9/8/chartex" xmlns:cx2="http://schemas.microsoft.com/office/drawing/2015/10/21/chartex" xmlns:cx3="http://schemas.microsoft.com/office/drawing/2016/5/9/chartex" xmlns:cx4="http://schemas.microsoft.com/office/drawing/2016/5/10/chartex" xmlns:cx5="http://schemas.microsoft.com/office/drawing/2016/5/11/chartex" xmlns:cx6="http://schemas.microsoft.com/office/drawing/2016/5/12/chartex" xmlns:cx7="http://schemas.microsoft.com/office/drawing/2016/5/13/chartex" xmlns:cx8="http://schemas.microsoft.com/office/drawing/2016/5/14/chartex" xmlns:mc="http://schemas.openxmlformats.org/markup-compatibility/2006" xmlns:aink="http://schemas.microsoft.com/office/drawing/2016/ink" xmlns:am3d="http://schemas.microsoft.com/office/drawing/2017/model3d" xmlns:o="urn:schemas-microsoft-com:office:office" xmlns:r="http://schemas.openxmlformats.org/officeDocument/2006/relationships" xmlns:m="http://schemas.openxmlformats.org/officeDocument/2006/math" xmlns:v="urn:schemas-microsoft-com:vml" xmlns:wp14="http://schemas.microsoft.com/office/word/2010/wordprocessingDrawing" xmlns:wp="http://schemas.openxmlformats.org/drawingml/2006/wordprocessingDrawing" xmlns:w10="urn:schemas-microsoft-com:office:word" xmlns:w="http://schemas.openxmlformats.org/wordprocessingml/2006/main" xmlns:w14="http://schemas.microsoft.com/office/word/2010/wordml" xmlns:w15="http://schemas.microsoft.com/office/word/2012/wordml" xmlns:w16cid="http://schemas.microsoft.com/office/word/2016/wordml/cid" xmlns:w16se="http://schemas.microsoft.com/office/word/2015/wordml/symex" xmlns:wpg="http://schemas.microsoft.com/office/word/2010/wordprocessingGroup" xmlns:wpi="http://schemas.microsoft.com/office/word/2010/wordprocessingInk" xmlns:wne="http://schemas.microsoft.com/office/word/2006/wordml" xmlns:wps="http://schemas.microsoft.com/office/word/2010/wordprocessingShape" mc:Ignorable="w14 w15 w16se w16cid wp14">
+<w:document xmlns:wpc="http://schemas.microsoft.com/office/word/2010/wordprocessingCanvas" xmlns:cx="http://schemas.microsoft.com/office/drawing/2014/chartex" xmlns:cx1="http://schemas.microsoft.com/office/drawing/2015/9/8/chartex" xmlns:mc="http://schemas.openxmlformats.org/markup-compatibility/2006" xmlns:o="urn:schemas-microsoft-com:office:office" xmlns:r="http://schemas.openxmlformats.org/officeDocument/2006/relationships" xmlns:m="http://schemas.openxmlformats.org/officeDocument/2006/math" xmlns:v="urn:schemas-microsoft-com:vml" xmlns:wp14="http://schemas.microsoft.com/office/word/2010/wordprocessingDrawing" xmlns:wp="http://schemas.openxmlformats.org/drawingml/2006/wordprocessingDrawing" xmlns:w10="urn:schemas-microsoft-com:office:word" xmlns:w="http://schemas.openxmlformats.org/wordprocessingml/2006/main" xmlns:w14="http://schemas.microsoft.com/office/word/2010/wordml" xmlns:w15="http://schemas.microsoft.com/office/word/2012/wordml" xmlns:w16se="http://schemas.microsoft.com/office/word/2015/wordml/symex" xmlns:wpg="http://schemas.microsoft.com/office/word/2010/wordprocessingGroup" xmlns:wpi="http://schemas.microsoft.com/office/word/2010/wordprocessingInk" xmlns:wne="http://schemas.microsoft.com/office/word/2006/wordml" xmlns:wps="http://schemas.microsoft.com/office/word/2010/wordprocessingShape" mc:Ignorable="w14 w15 w16se wp14">
   <w:body>
     <w:sdt>
       <w:sdtPr>
@@ -197,7 +197,8 @@
               </mc:Choice>
               <mc:Fallback>
                 <w:pict>
-                  <v:rect id="Rectangle 16" o:spid="_x0000_s1026" style="position:absolute;left:0;text-align:left;margin-left:0;margin-top:0;width:422.3pt;height:760.1pt;z-index:251659264;visibility:visible;mso-wrap-style:square;mso-width-percent:690;mso-height-percent:960;mso-left-percent:20;mso-top-percent:20;mso-wrap-distance-left:9pt;mso-wrap-distance-top:0;mso-wrap-distance-right:9pt;mso-wrap-distance-bottom:0;mso-position-horizontal-relative:page;mso-position-vertical-relative:page;mso-width-percent:690;mso-height-percent:960;mso-left-percent:20;mso-top-percent:20;mso-width-relative:page;mso-height-relative:page;v-text-anchor:middle" o:gfxdata="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" fillcolor="#7851a9" stroked="f">
+                  <v:rect id="Rectangle 16" o:spid="_x0000_s1026" style="position:absolute;left:0;text-align:left;margin-left:0;margin-top:0;width:422.3pt;height:760.1pt;z-index:251659264;visibility:visible;mso-wrap-style:square;mso-width-percent:690;mso-height-percent:960;mso-left-percent:20;mso-top-percent:20;mso-wrap-distance-left:9pt;mso-wrap-distance-top:0;mso-wrap-distance-right:9pt;mso-wrap-distance-bottom:0;mso-position-horizontal-relative:page;mso-position-vertical-relative:page;mso-width-percent:690;mso-height-percent:960;mso-left-percent:20;mso-top-percent:20;mso-width-relative:page;mso-height-relative:page;v-text-anchor:middle" o:gfxdata="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" fillcolor="#7851a9" stroked="f">
+                    <v:path arrowok="t"/>
                     <v:textbox inset="21.6pt,1in,21.6pt">
                       <w:txbxContent>
                         <w:sdt>
@@ -214,6 +215,7 @@
                             <w:dataBinding w:prefixMappings="xmlns:ns0='http://schemas.openxmlformats.org/package/2006/metadata/core-properties' xmlns:ns1='http://purl.org/dc/elements/1.1/'" w:xpath="/ns0:coreProperties[1]/ns1:title[1]" w:storeItemID="{6C3C8BC8-F283-45AE-878A-BAB7291924A1}"/>
                             <w:text/>
                           </w:sdtPr>
+                          <w:sdtEndPr/>
                           <w:sdtContent>
                             <w:p>
                               <w:pPr>
@@ -270,6 +272,7 @@
                               <w:dataBinding w:prefixMappings="xmlns:ns0='http://purl.org/dc/elements/1.1/' xmlns:ns1='http://schemas.openxmlformats.org/package/2006/metadata/core-properties' " w:xpath="/ns1:coreProperties[1]/ns0:creator[1]" w:storeItemID="{6C3C8BC8-F283-45AE-878A-BAB7291924A1}"/>
                               <w:text/>
                             </w:sdtPr>
+                            <w:sdtEndPr/>
                             <w:sdtContent>
                               <w:r>
                                 <w:rPr>
@@ -430,7 +433,8 @@
               </mc:Choice>
               <mc:Fallback>
                 <w:pict>
-                  <v:rect id="Rectangle 472" o:spid="_x0000_s1027" style="position:absolute;left:0;text-align:left;margin-left:0;margin-top:0;width:148.1pt;height:760.3pt;z-index:251660288;visibility:visible;mso-wrap-style:square;mso-width-percent:242;mso-height-percent:960;mso-left-percent:730;mso-wrap-distance-left:9pt;mso-wrap-distance-top:0;mso-wrap-distance-right:9pt;mso-wrap-distance-bottom:0;mso-position-horizontal-relative:page;mso-position-vertical:center;mso-position-vertical-relative:page;mso-width-percent:242;mso-height-percent:960;mso-left-percent:730;mso-width-relative:page;mso-height-relative:page;v-text-anchor:middle" o:gfxdata="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" fillcolor="#44546a [3215]" stroked="f" strokeweight="1pt">
+                  <v:rect id="Rectangle 472" o:spid="_x0000_s1027" style="position:absolute;left:0;text-align:left;margin-left:0;margin-top:0;width:148.1pt;height:760.3pt;z-index:251660288;visibility:visible;mso-wrap-style:square;mso-width-percent:242;mso-height-percent:960;mso-left-percent:730;mso-wrap-distance-left:9pt;mso-wrap-distance-top:0;mso-wrap-distance-right:9pt;mso-wrap-distance-bottom:0;mso-position-horizontal-relative:page;mso-position-vertical:center;mso-position-vertical-relative:page;mso-width-percent:242;mso-height-percent:960;mso-left-percent:730;mso-width-relative:page;mso-height-relative:page;v-text-anchor:middle" o:gfxdata="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" fillcolor="#44546a [3215]" stroked="f" strokeweight="1pt">
+                    <v:path arrowok="t"/>
                     <v:textbox inset="14.4pt,,14.4pt">
                       <w:txbxContent>
                         <w:sdt>
@@ -444,6 +448,7 @@
                             <w:dataBinding w:prefixMappings="xmlns:ns0='http://schemas.openxmlformats.org/package/2006/metadata/core-properties' xmlns:ns1='http://purl.org/dc/elements/1.1/'" w:xpath="/ns0:coreProperties[1]/ns1:subject[1]" w:storeItemID="{6C3C8BC8-F283-45AE-878A-BAB7291924A1}"/>
                             <w:text/>
                           </w:sdtPr>
+                          <w:sdtEndPr/>
                           <w:sdtContent>
                             <w:p>
                               <w:pPr>
@@ -1662,14 +1667,27 @@
       <w:r>
         <w:t xml:space="preserve">Figure </w:t>
       </w:r>
-      <w:fldSimple w:instr=" SEQ Figure \* ARABIC ">
-        <w:r>
-          <w:rPr>
-            <w:noProof/>
-          </w:rPr>
-          <w:t>1</w:t>
-        </w:r>
-      </w:fldSimple>
+      <w:r>
+        <w:fldChar w:fldCharType="begin"/>
+      </w:r>
+      <w:r>
+        <w:instrText xml:space="preserve"> SEQ Figure \* ARABIC </w:instrText>
+      </w:r>
+      <w:r>
+        <w:fldChar w:fldCharType="separate"/>
+      </w:r>
+      <w:r>
+        <w:rPr>
+          <w:noProof/>
+        </w:rPr>
+        <w:t>1</w:t>
+      </w:r>
+      <w:r>
+        <w:rPr>
+          <w:noProof/>
+        </w:rPr>
+        <w:fldChar w:fldCharType="end"/>
+      </w:r>
       <w:r>
         <w:t xml:space="preserve"> : Diagramme de cas d'utilisation du jeu d'échecs.</w:t>
       </w:r>
@@ -1732,15 +1750,7 @@
         <w:t xml:space="preserve">Toutes ces obligations </w:t>
       </w:r>
       <w:r>
-        <w:t xml:space="preserve">sont </w:t>
-      </w:r>
-      <w:proofErr w:type="gramStart"/>
-      <w:r>
-        <w:t>modéliser</w:t>
-      </w:r>
-      <w:proofErr w:type="gramEnd"/>
-      <w:r>
-        <w:t xml:space="preserve"> par l’utilisation du stéréotype « Include »</w:t>
+        <w:t>sont modéliser par l’utilisation du stéréotype « Include »</w:t>
       </w:r>
       <w:r>
         <w:t>.</w:t>
@@ -1753,6 +1763,7 @@
       </w:pPr>
       <w:bookmarkStart w:id="3" w:name="_Toc536117620"/>
       <w:r>
+        <w:lastRenderedPageBreak/>
         <w:t>Représentation</w:t>
       </w:r>
       <w:r>
@@ -1773,9 +1784,9 @@
         <w:tblLook w:val="04A0" w:firstRow="1" w:lastRow="0" w:firstColumn="1" w:lastColumn="0" w:noHBand="0" w:noVBand="1"/>
       </w:tblPr>
       <w:tblGrid>
-        <w:gridCol w:w="2254"/>
+        <w:gridCol w:w="2329"/>
         <w:gridCol w:w="492"/>
-        <w:gridCol w:w="6249"/>
+        <w:gridCol w:w="6174"/>
       </w:tblGrid>
       <w:tr>
         <w:tc>
@@ -1899,7 +1910,6 @@
                 <w:rFonts w:cs="Times New Roman"/>
                 <w:color w:val="FFFFFF" w:themeColor="background1"/>
               </w:rPr>
-              <w:lastRenderedPageBreak/>
               <w:t>Acteur primaire :</w:t>
             </w:r>
           </w:p>
@@ -2765,9 +2775,9 @@
         <w:tblLook w:val="04A0" w:firstRow="1" w:lastRow="0" w:firstColumn="1" w:lastColumn="0" w:noHBand="0" w:noVBand="1"/>
       </w:tblPr>
       <w:tblGrid>
-        <w:gridCol w:w="2253"/>
+        <w:gridCol w:w="2329"/>
         <w:gridCol w:w="492"/>
-        <w:gridCol w:w="6250"/>
+        <w:gridCol w:w="6174"/>
       </w:tblGrid>
       <w:tr>
         <w:tc>
@@ -3520,9 +3530,9 @@
         <w:tblLook w:val="04A0" w:firstRow="1" w:lastRow="0" w:firstColumn="1" w:lastColumn="0" w:noHBand="0" w:noVBand="1"/>
       </w:tblPr>
       <w:tblGrid>
-        <w:gridCol w:w="2253"/>
+        <w:gridCol w:w="2329"/>
         <w:gridCol w:w="492"/>
-        <w:gridCol w:w="6250"/>
+        <w:gridCol w:w="6174"/>
       </w:tblGrid>
       <w:tr>
         <w:tc>
@@ -3595,7 +3605,6 @@
                 <w:rFonts w:cs="Times New Roman"/>
                 <w:color w:val="FFFFFF" w:themeColor="background1"/>
               </w:rPr>
-              <w:lastRenderedPageBreak/>
               <w:t>Système :</w:t>
             </w:r>
           </w:p>
@@ -4390,9 +4399,9 @@
         <w:tblLook w:val="04A0" w:firstRow="1" w:lastRow="0" w:firstColumn="1" w:lastColumn="0" w:noHBand="0" w:noVBand="1"/>
       </w:tblPr>
       <w:tblGrid>
-        <w:gridCol w:w="2253"/>
+        <w:gridCol w:w="2329"/>
         <w:gridCol w:w="492"/>
-        <w:gridCol w:w="6250"/>
+        <w:gridCol w:w="6174"/>
       </w:tblGrid>
       <w:tr>
         <w:tc>
@@ -4618,6 +4627,7 @@
                 <w:rFonts w:cs="Times New Roman"/>
                 <w:color w:val="FFFFFF" w:themeColor="background1"/>
               </w:rPr>
+              <w:lastRenderedPageBreak/>
               <w:t>Précondition</w:t>
             </w:r>
             <w:r>
@@ -5040,7 +5050,6 @@
                 <w:rFonts w:cs="Times New Roman"/>
                 <w:color w:val="FFFFFF" w:themeColor="background1"/>
               </w:rPr>
-              <w:lastRenderedPageBreak/>
               <w:t>Exceptions :</w:t>
             </w:r>
           </w:p>
@@ -5264,9 +5273,9 @@
         <w:tblLook w:val="04A0" w:firstRow="1" w:lastRow="0" w:firstColumn="1" w:lastColumn="0" w:noHBand="0" w:noVBand="1"/>
       </w:tblPr>
       <w:tblGrid>
-        <w:gridCol w:w="2253"/>
+        <w:gridCol w:w="2329"/>
         <w:gridCol w:w="492"/>
-        <w:gridCol w:w="6250"/>
+        <w:gridCol w:w="6174"/>
       </w:tblGrid>
       <w:tr>
         <w:tc>
@@ -5866,6 +5875,7 @@
                 <w:rFonts w:cs="Times New Roman"/>
                 <w:color w:val="FFFFFF" w:themeColor="background1"/>
               </w:rPr>
+              <w:lastRenderedPageBreak/>
               <w:t>Alternatives :</w:t>
             </w:r>
           </w:p>
@@ -6131,9 +6141,9 @@
         <w:tblLook w:val="04A0" w:firstRow="1" w:lastRow="0" w:firstColumn="1" w:lastColumn="0" w:noHBand="0" w:noVBand="1"/>
       </w:tblPr>
       <w:tblGrid>
-        <w:gridCol w:w="2253"/>
-        <w:gridCol w:w="492"/>
-        <w:gridCol w:w="6250"/>
+        <w:gridCol w:w="2329"/>
+        <w:gridCol w:w="481"/>
+        <w:gridCol w:w="6185"/>
       </w:tblGrid>
       <w:tr>
         <w:tc>
@@ -6308,7 +6318,6 @@
                 <w:rFonts w:cs="Times New Roman"/>
                 <w:color w:val="FFFFFF" w:themeColor="background1"/>
               </w:rPr>
-              <w:lastRenderedPageBreak/>
               <w:t>Objectif :</w:t>
             </w:r>
           </w:p>
@@ -7101,9 +7110,9 @@
         <w:tblLook w:val="04A0" w:firstRow="1" w:lastRow="0" w:firstColumn="1" w:lastColumn="0" w:noHBand="0" w:noVBand="1"/>
       </w:tblPr>
       <w:tblGrid>
-        <w:gridCol w:w="2245"/>
+        <w:gridCol w:w="2329"/>
         <w:gridCol w:w="492"/>
-        <w:gridCol w:w="6258"/>
+        <w:gridCol w:w="6174"/>
       </w:tblGrid>
       <w:tr>
         <w:tc>
@@ -7126,6 +7135,7 @@
                 <w:rFonts w:cs="Times New Roman"/>
                 <w:color w:val="FFFFFF" w:themeColor="background1"/>
               </w:rPr>
+              <w:lastRenderedPageBreak/>
               <w:t>Cas d’utilisation :</w:t>
             </w:r>
           </w:p>
@@ -7763,7 +7773,6 @@
                 <w:rFonts w:cs="Times New Roman"/>
                 <w:color w:val="FFFFFF" w:themeColor="background1"/>
               </w:rPr>
-              <w:lastRenderedPageBreak/>
               <w:t>Postconditions :</w:t>
             </w:r>
           </w:p>
@@ -7805,9 +7814,9 @@
         <w:tblLook w:val="04A0" w:firstRow="1" w:lastRow="0" w:firstColumn="1" w:lastColumn="0" w:noHBand="0" w:noVBand="1"/>
       </w:tblPr>
       <w:tblGrid>
-        <w:gridCol w:w="2253"/>
+        <w:gridCol w:w="2329"/>
         <w:gridCol w:w="492"/>
-        <w:gridCol w:w="6250"/>
+        <w:gridCol w:w="6174"/>
       </w:tblGrid>
       <w:tr>
         <w:tc>
@@ -8744,16 +8753,16 @@
           <w:lang w:eastAsia="fr-FR"/>
         </w:rPr>
         <w:drawing>
-          <wp:anchor distT="0" distB="0" distL="114300" distR="114300" simplePos="0" relativeHeight="251661312" behindDoc="0" locked="0" layoutInCell="1" allowOverlap="0" wp14:anchorId="05020098" wp14:editId="38DD8051">
+          <wp:anchor distT="0" distB="0" distL="114300" distR="114300" simplePos="0" relativeHeight="251661312" behindDoc="0" locked="0" layoutInCell="1" allowOverlap="1" wp14:anchorId="68FD197A" wp14:editId="50C74ADD">
             <wp:simplePos x="0" y="0"/>
             <wp:positionH relativeFrom="column">
-              <wp:posOffset>-262890</wp:posOffset>
+              <wp:posOffset>-230505</wp:posOffset>
             </wp:positionH>
             <wp:positionV relativeFrom="paragraph">
-              <wp:posOffset>381635</wp:posOffset>
+              <wp:posOffset>354875</wp:posOffset>
             </wp:positionV>
-            <wp:extent cx="6058535" cy="3733165"/>
-            <wp:effectExtent l="0" t="0" r="0" b="635"/>
+            <wp:extent cx="5760720" cy="3556000"/>
+            <wp:effectExtent l="0" t="0" r="0" b="6350"/>
             <wp:wrapTopAndBottom/>
             <wp:docPr id="1" name="Image 1"/>
             <wp:cNvGraphicFramePr>
@@ -8781,7 +8790,7 @@
                   <pic:spPr>
                     <a:xfrm>
                       <a:off x="0" y="0"/>
-                      <a:ext cx="6058535" cy="3733165"/>
+                      <a:ext cx="5760720" cy="3556000"/>
                     </a:xfrm>
                     <a:prstGeom prst="rect">
                       <a:avLst/>
@@ -8790,10 +8799,10 @@
                 </pic:pic>
               </a:graphicData>
             </a:graphic>
-            <wp14:sizeRelH relativeFrom="margin">
+            <wp14:sizeRelH relativeFrom="page">
               <wp14:pctWidth>0</wp14:pctWidth>
             </wp14:sizeRelH>
-            <wp14:sizeRelV relativeFrom="margin">
+            <wp14:sizeRelV relativeFrom="page">
               <wp14:pctHeight>0</wp14:pctHeight>
             </wp14:sizeRelV>
           </wp:anchor>
@@ -8822,15 +8831,7 @@
     </w:p>
     <w:p>
       <w:r>
-        <w:t>Pour le diagramme de classe nous avons d’abord fais la classe « </w:t>
-      </w:r>
-      <w:proofErr w:type="spellStart"/>
-      <w:r>
-        <w:t>JeuEchec</w:t>
-      </w:r>
-      <w:proofErr w:type="spellEnd"/>
-      <w:r>
-        <w:t xml:space="preserve"> » qui est la classe </w:t>
+        <w:t xml:space="preserve">Pour le diagramme de classe nous avons d’abord fais la classe « JeuEchec » qui est la classe </w:t>
       </w:r>
       <w:r>
         <w:t>applicative</w:t>
@@ -8858,11 +8859,9 @@
       <w:r>
         <w:t>« </w:t>
       </w:r>
-      <w:proofErr w:type="spellStart"/>
       <w:r>
         <w:t>JeuEchec</w:t>
       </w:r>
-      <w:proofErr w:type="spellEnd"/>
       <w:r>
         <w:t> »</w:t>
       </w:r>
@@ -8884,7 +8883,15 @@
         <w:t>De plus, c</w:t>
       </w:r>
       <w:r>
-        <w:t>haque attribut possède ses accesseurs et modificateurs.</w:t>
+        <w:t xml:space="preserve">haque attribut possède ses accesseurs et </w:t>
+      </w:r>
+      <w:r>
+        <w:t>mutateurs</w:t>
+      </w:r>
+      <w:bookmarkStart w:id="8" w:name="_GoBack"/>
+      <w:bookmarkEnd w:id="8"/>
+      <w:r>
+        <w:t>.</w:t>
       </w:r>
     </w:p>
     <w:p>
@@ -8937,16 +8944,11 @@
       <w:r>
         <w:t xml:space="preserve"> comporte une méthode « </w:t>
       </w:r>
-      <w:proofErr w:type="spellStart"/>
       <w:r>
         <w:t>g</w:t>
       </w:r>
       <w:r>
-        <w:t>etOccupe</w:t>
-      </w:r>
-      <w:proofErr w:type="spellEnd"/>
-      <w:r>
-        <w:t>() » qui permet de retourner un booléen pour savoir si la case en question est occupée par une pièce ou non.</w:t>
+        <w:t>etOccupe() » qui permet de retourner un booléen pour savoir si la case en question est occupée par une pièce ou non.</w:t>
       </w:r>
     </w:p>
     <w:p>
@@ -9016,25 +9018,12 @@
         <w:t>s</w:t>
       </w:r>
       <w:r>
-        <w:t xml:space="preserve"> possède la méthode « </w:t>
-      </w:r>
-      <w:proofErr w:type="spellStart"/>
-      <w:r>
-        <w:t>deplace</w:t>
-      </w:r>
-      <w:proofErr w:type="spellEnd"/>
-      <w:r>
-        <w:t>() » qui permet le déplacement de la pièce selon les propriétés de son type.</w:t>
+        <w:t xml:space="preserve"> possède la méthode « deplace() » qui permet le déplacement de la pièce selon les propriétés de son type.</w:t>
       </w:r>
     </w:p>
     <w:p>
       <w:r>
-        <w:t xml:space="preserve">La classe Joueur pour finir représente comme son nom l’indique, le joueur jouant au jeu d’échec. </w:t>
-      </w:r>
-      <w:bookmarkStart w:id="8" w:name="_GoBack"/>
-      <w:bookmarkEnd w:id="8"/>
-      <w:r>
-        <w:t xml:space="preserve">Il est défini par deux attributs, un identifiant et une couleur. La couleur est utilisé par le biais de la classe </w:t>
+        <w:t xml:space="preserve">La classe Joueur pour finir représente comme son nom l’indique, le joueur jouant au jeu d’échec. Il est défini par deux attributs, un identifiant et une couleur. La couleur est utilisé par le biais de la classe </w:t>
       </w:r>
       <w:r>
         <w:t>« </w:t>
@@ -9124,7 +9113,7 @@
 </file>
 
 <file path=word/numbering.xml><?xml version="1.0" encoding="utf-8"?>
-<w:numbering xmlns:wpc="http://schemas.microsoft.com/office/word/2010/wordprocessingCanvas" xmlns:cx="http://schemas.microsoft.com/office/drawing/2014/chartex" xmlns:cx1="http://schemas.microsoft.com/office/drawing/2015/9/8/chartex" xmlns:cx2="http://schemas.microsoft.com/office/drawing/2015/10/21/chartex" xmlns:cx3="http://schemas.microsoft.com/office/drawing/2016/5/9/chartex" xmlns:cx4="http://schemas.microsoft.com/office/drawing/2016/5/10/chartex" xmlns:cx5="http://schemas.microsoft.com/office/drawing/2016/5/11/chartex" xmlns:cx6="http://schemas.microsoft.com/office/drawing/2016/5/12/chartex" xmlns:cx7="http://schemas.microsoft.com/office/drawing/2016/5/13/chartex" xmlns:cx8="http://schemas.microsoft.com/office/drawing/2016/5/14/chartex" xmlns:mc="http://schemas.openxmlformats.org/markup-compatibility/2006" xmlns:aink="http://schemas.microsoft.com/office/drawing/2016/ink" xmlns:am3d="http://schemas.microsoft.com/office/drawing/2017/model3d" xmlns:o="urn:schemas-microsoft-com:office:office" xmlns:r="http://schemas.openxmlformats.org/officeDocument/2006/relationships" xmlns:m="http://schemas.openxmlformats.org/officeDocument/2006/math" xmlns:v="urn:schemas-microsoft-com:vml" xmlns:wp14="http://schemas.microsoft.com/office/word/2010/wordprocessingDrawing" xmlns:wp="http://schemas.openxmlformats.org/drawingml/2006/wordprocessingDrawing" xmlns:w10="urn:schemas-microsoft-com:office:word" xmlns:w="http://schemas.openxmlformats.org/wordprocessingml/2006/main" xmlns:w14="http://schemas.microsoft.com/office/word/2010/wordml" xmlns:w15="http://schemas.microsoft.com/office/word/2012/wordml" xmlns:w16cid="http://schemas.microsoft.com/office/word/2016/wordml/cid" xmlns:w16se="http://schemas.microsoft.com/office/word/2015/wordml/symex" xmlns:wpg="http://schemas.microsoft.com/office/word/2010/wordprocessingGroup" xmlns:wpi="http://schemas.microsoft.com/office/word/2010/wordprocessingInk" xmlns:wne="http://schemas.microsoft.com/office/word/2006/wordml" xmlns:wps="http://schemas.microsoft.com/office/word/2010/wordprocessingShape" mc:Ignorable="w14 w15 w16se w16cid wp14">
+<w:numbering xmlns:wpc="http://schemas.microsoft.com/office/word/2010/wordprocessingCanvas" xmlns:cx="http://schemas.microsoft.com/office/drawing/2014/chartex" xmlns:cx1="http://schemas.microsoft.com/office/drawing/2015/9/8/chartex" xmlns:mc="http://schemas.openxmlformats.org/markup-compatibility/2006" xmlns:o="urn:schemas-microsoft-com:office:office" xmlns:r="http://schemas.openxmlformats.org/officeDocument/2006/relationships" xmlns:m="http://schemas.openxmlformats.org/officeDocument/2006/math" xmlns:v="urn:schemas-microsoft-com:vml" xmlns:wp14="http://schemas.microsoft.com/office/word/2010/wordprocessingDrawing" xmlns:wp="http://schemas.openxmlformats.org/drawingml/2006/wordprocessingDrawing" xmlns:w10="urn:schemas-microsoft-com:office:word" xmlns:w="http://schemas.openxmlformats.org/wordprocessingml/2006/main" xmlns:w14="http://schemas.microsoft.com/office/word/2010/wordml" xmlns:w15="http://schemas.microsoft.com/office/word/2012/wordml" xmlns:w16se="http://schemas.microsoft.com/office/word/2015/wordml/symex" xmlns:wpg="http://schemas.microsoft.com/office/word/2010/wordprocessingGroup" xmlns:wpi="http://schemas.microsoft.com/office/word/2010/wordprocessingInk" xmlns:wne="http://schemas.microsoft.com/office/word/2006/wordml" xmlns:wps="http://schemas.microsoft.com/office/word/2010/wordprocessingShape" mc:Ignorable="w14 w15 w16se wp14">
   <w:abstractNum w:abstractNumId="0" w15:restartNumberingAfterBreak="0">
     <w:nsid w:val="25531145"/>
     <w:multiLevelType w:val="hybridMultilevel"/>
@@ -9554,7 +9543,7 @@
 </file>
 
 <file path=word/styles.xml><?xml version="1.0" encoding="utf-8"?>
-<w:styles xmlns:mc="http://schemas.openxmlformats.org/markup-compatibility/2006" xmlns:r="http://schemas.openxmlformats.org/officeDocument/2006/relationships" xmlns:w="http://schemas.openxmlformats.org/wordprocessingml/2006/main" xmlns:w14="http://schemas.microsoft.com/office/word/2010/wordml" xmlns:w15="http://schemas.microsoft.com/office/word/2012/wordml" xmlns:w16cid="http://schemas.microsoft.com/office/word/2016/wordml/cid" xmlns:w16se="http://schemas.microsoft.com/office/word/2015/wordml/symex" mc:Ignorable="w14 w15 w16se w16cid">
+<w:styles xmlns:mc="http://schemas.openxmlformats.org/markup-compatibility/2006" xmlns:r="http://schemas.openxmlformats.org/officeDocument/2006/relationships" xmlns:w="http://schemas.openxmlformats.org/wordprocessingml/2006/main" xmlns:w14="http://schemas.microsoft.com/office/word/2010/wordml" xmlns:w15="http://schemas.microsoft.com/office/word/2012/wordml" xmlns:w16se="http://schemas.microsoft.com/office/word/2015/wordml/symex" mc:Ignorable="w14 w15 w16se">
   <w:docDefaults>
     <w:rPrDefault>
       <w:rPr>
@@ -9570,7 +9559,7 @@
       </w:pPr>
     </w:pPrDefault>
   </w:docDefaults>
-  <w:latentStyles w:defLockedState="0" w:defUIPriority="99" w:defSemiHidden="0" w:defUnhideWhenUsed="0" w:defQFormat="0" w:count="375">
+  <w:latentStyles w:defLockedState="0" w:defUIPriority="99" w:defSemiHidden="0" w:defUnhideWhenUsed="0" w:defQFormat="0" w:count="371">
     <w:lsdException w:name="Normal" w:uiPriority="0" w:qFormat="1"/>
     <w:lsdException w:name="heading 1" w:uiPriority="9" w:qFormat="1"/>
     <w:lsdException w:name="heading 2" w:semiHidden="1" w:uiPriority="9" w:unhideWhenUsed="1" w:qFormat="1"/>
@@ -9676,6 +9665,7 @@
     <w:lsdException w:name="HTML Sample" w:semiHidden="1" w:unhideWhenUsed="1"/>
     <w:lsdException w:name="HTML Typewriter" w:semiHidden="1" w:unhideWhenUsed="1"/>
     <w:lsdException w:name="HTML Variable" w:semiHidden="1" w:unhideWhenUsed="1"/>
+    <w:lsdException w:name="Normal Table" w:semiHidden="1" w:unhideWhenUsed="1"/>
     <w:lsdException w:name="annotation subject" w:semiHidden="1" w:unhideWhenUsed="1"/>
     <w:lsdException w:name="No List" w:semiHidden="1" w:unhideWhenUsed="1"/>
     <w:lsdException w:name="Outline List 1" w:semiHidden="1" w:unhideWhenUsed="1"/>
@@ -9719,8 +9709,10 @@
     <w:lsdException w:name="Table Elegant" w:semiHidden="1" w:unhideWhenUsed="1"/>
     <w:lsdException w:name="Table Professional" w:semiHidden="1" w:unhideWhenUsed="1"/>
     <w:lsdException w:name="Table Subtle 1" w:semiHidden="1" w:unhideWhenUsed="1"/>
+    <w:lsdException w:name="Table Subtle 2" w:semiHidden="1" w:unhideWhenUsed="1"/>
     <w:lsdException w:name="Table Web 1" w:semiHidden="1" w:unhideWhenUsed="1"/>
     <w:lsdException w:name="Table Web 2" w:semiHidden="1" w:unhideWhenUsed="1"/>
+    <w:lsdException w:name="Table Web 3" w:semiHidden="1" w:unhideWhenUsed="1"/>
     <w:lsdException w:name="Balloon Text" w:semiHidden="1" w:unhideWhenUsed="1"/>
     <w:lsdException w:name="Table Grid" w:uiPriority="39"/>
     <w:lsdException w:name="Table Theme" w:semiHidden="1" w:unhideWhenUsed="1"/>
@@ -9939,10 +9931,6 @@
     <w:lsdException w:name="List Table 5 Dark Accent 6" w:uiPriority="50"/>
     <w:lsdException w:name="List Table 6 Colorful Accent 6" w:uiPriority="51"/>
     <w:lsdException w:name="List Table 7 Colorful Accent 6" w:uiPriority="52"/>
-    <w:lsdException w:name="Mention" w:semiHidden="1" w:unhideWhenUsed="1"/>
-    <w:lsdException w:name="Smart Hyperlink" w:semiHidden="1" w:unhideWhenUsed="1"/>
-    <w:lsdException w:name="Hashtag" w:semiHidden="1" w:unhideWhenUsed="1"/>
-    <w:lsdException w:name="Unresolved Mention" w:semiHidden="1" w:unhideWhenUsed="1"/>
   </w:latentStyles>
   <w:style w:type="paragraph" w:default="1" w:styleId="Normal">
     <w:name w:val="Normal"/>
@@ -10618,7 +10606,7 @@
 </file>
 
 <file path=customXml/itemProps1.xml><?xml version="1.0" encoding="utf-8"?>
-<ds:datastoreItem xmlns:ds="http://schemas.openxmlformats.org/officeDocument/2006/customXml" ds:itemID="{854A9EE0-D641-4240-85FC-6D61BD70D79A}">
+<ds:datastoreItem xmlns:ds="http://schemas.openxmlformats.org/officeDocument/2006/customXml" ds:itemID="{B00DCA8F-7944-4ACA-996C-56D08C5D70DA}">
   <ds:schemaRefs>
     <ds:schemaRef ds:uri="http://schemas.openxmlformats.org/officeDocument/2006/bibliography"/>
   </ds:schemaRefs>

</xml_diff>

<commit_message>
finalisation du dossier avat ajout de la partie de samy
</commit_message>
<xml_diff>
--- a/rapport/Rapport Projet Génie Logiciel.docx
+++ b/rapport/Rapport Projet Génie Logiciel.docx
@@ -10,7 +10,6 @@
           <w:docPartUnique/>
         </w:docPartObj>
       </w:sdtPr>
-      <w:sdtEndPr/>
       <w:sdtContent>
         <w:p>
           <w:r>
@@ -92,7 +91,6 @@
                                   <w:dataBinding w:prefixMappings="xmlns:ns0='http://schemas.openxmlformats.org/package/2006/metadata/core-properties' xmlns:ns1='http://purl.org/dc/elements/1.1/'" w:xpath="/ns0:coreProperties[1]/ns1:title[1]" w:storeItemID="{6C3C8BC8-F283-45AE-878A-BAB7291924A1}"/>
                                   <w:text/>
                                 </w:sdtPr>
-                                <w:sdtEndPr/>
                                 <w:sdtContent>
                                   <w:p>
                                     <w:pPr>
@@ -149,7 +147,6 @@
                                     <w:dataBinding w:prefixMappings="xmlns:ns0='http://purl.org/dc/elements/1.1/' xmlns:ns1='http://schemas.openxmlformats.org/package/2006/metadata/core-properties' " w:xpath="/ns1:coreProperties[1]/ns0:creator[1]" w:storeItemID="{6C3C8BC8-F283-45AE-878A-BAB7291924A1}"/>
                                     <w:text/>
                                   </w:sdtPr>
-                                  <w:sdtEndPr/>
                                   <w:sdtContent>
                                     <w:r>
                                       <w:rPr>
@@ -197,8 +194,7 @@
               </mc:Choice>
               <mc:Fallback>
                 <w:pict>
-                  <v:rect id="Rectangle 16" o:spid="_x0000_s1026" style="position:absolute;left:0;text-align:left;margin-left:0;margin-top:0;width:422.3pt;height:760.1pt;z-index:251659264;visibility:visible;mso-wrap-style:square;mso-width-percent:690;mso-height-percent:960;mso-left-percent:20;mso-top-percent:20;mso-wrap-distance-left:9pt;mso-wrap-distance-top:0;mso-wrap-distance-right:9pt;mso-wrap-distance-bottom:0;mso-position-horizontal-relative:page;mso-position-vertical-relative:page;mso-width-percent:690;mso-height-percent:960;mso-left-percent:20;mso-top-percent:20;mso-width-relative:page;mso-height-relative:page;v-text-anchor:middle" o:gfxdata="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" fillcolor="#7851a9" stroked="f">
-                    <v:path arrowok="t"/>
+                  <v:rect id="Rectangle 16" o:spid="_x0000_s1026" style="position:absolute;left:0;text-align:left;margin-left:0;margin-top:0;width:422.3pt;height:760.1pt;z-index:251659264;visibility:visible;mso-wrap-style:square;mso-width-percent:690;mso-height-percent:960;mso-left-percent:20;mso-top-percent:20;mso-wrap-distance-left:9pt;mso-wrap-distance-top:0;mso-wrap-distance-right:9pt;mso-wrap-distance-bottom:0;mso-position-horizontal-relative:page;mso-position-vertical-relative:page;mso-width-percent:690;mso-height-percent:960;mso-left-percent:20;mso-top-percent:20;mso-width-relative:page;mso-height-relative:page;v-text-anchor:middle" o:gfxdata="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" fillcolor="#7851a9" stroked="f">
                     <v:textbox inset="21.6pt,1in,21.6pt">
                       <w:txbxContent>
                         <w:sdt>
@@ -215,7 +211,6 @@
                             <w:dataBinding w:prefixMappings="xmlns:ns0='http://schemas.openxmlformats.org/package/2006/metadata/core-properties' xmlns:ns1='http://purl.org/dc/elements/1.1/'" w:xpath="/ns0:coreProperties[1]/ns1:title[1]" w:storeItemID="{6C3C8BC8-F283-45AE-878A-BAB7291924A1}"/>
                             <w:text/>
                           </w:sdtPr>
-                          <w:sdtEndPr/>
                           <w:sdtContent>
                             <w:p>
                               <w:pPr>
@@ -272,7 +267,6 @@
                               <w:dataBinding w:prefixMappings="xmlns:ns0='http://purl.org/dc/elements/1.1/' xmlns:ns1='http://schemas.openxmlformats.org/package/2006/metadata/core-properties' " w:xpath="/ns1:coreProperties[1]/ns0:creator[1]" w:storeItemID="{6C3C8BC8-F283-45AE-878A-BAB7291924A1}"/>
                               <w:text/>
                             </w:sdtPr>
-                            <w:sdtEndPr/>
                             <w:sdtContent>
                               <w:r>
                                 <w:rPr>
@@ -391,7 +385,6 @@
                                   <w:dataBinding w:prefixMappings="xmlns:ns0='http://schemas.openxmlformats.org/package/2006/metadata/core-properties' xmlns:ns1='http://purl.org/dc/elements/1.1/'" w:xpath="/ns0:coreProperties[1]/ns1:subject[1]" w:storeItemID="{6C3C8BC8-F283-45AE-878A-BAB7291924A1}"/>
                                   <w:text/>
                                 </w:sdtPr>
-                                <w:sdtEndPr/>
                                 <w:sdtContent>
                                   <w:p>
                                     <w:pPr>
@@ -433,8 +426,7 @@
               </mc:Choice>
               <mc:Fallback>
                 <w:pict>
-                  <v:rect id="Rectangle 472" o:spid="_x0000_s1027" style="position:absolute;left:0;text-align:left;margin-left:0;margin-top:0;width:148.1pt;height:760.3pt;z-index:251660288;visibility:visible;mso-wrap-style:square;mso-width-percent:242;mso-height-percent:960;mso-left-percent:730;mso-wrap-distance-left:9pt;mso-wrap-distance-top:0;mso-wrap-distance-right:9pt;mso-wrap-distance-bottom:0;mso-position-horizontal-relative:page;mso-position-vertical:center;mso-position-vertical-relative:page;mso-width-percent:242;mso-height-percent:960;mso-left-percent:730;mso-width-relative:page;mso-height-relative:page;v-text-anchor:middle" o:gfxdata="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" fillcolor="#44546a [3215]" stroked="f" strokeweight="1pt">
-                    <v:path arrowok="t"/>
+                  <v:rect id="Rectangle 472" o:spid="_x0000_s1027" style="position:absolute;left:0;text-align:left;margin-left:0;margin-top:0;width:148.1pt;height:760.3pt;z-index:251660288;visibility:visible;mso-wrap-style:square;mso-width-percent:242;mso-height-percent:960;mso-left-percent:730;mso-wrap-distance-left:9pt;mso-wrap-distance-top:0;mso-wrap-distance-right:9pt;mso-wrap-distance-bottom:0;mso-position-horizontal-relative:page;mso-position-vertical:center;mso-position-vertical-relative:page;mso-width-percent:242;mso-height-percent:960;mso-left-percent:730;mso-width-relative:page;mso-height-relative:page;v-text-anchor:middle" o:gfxdata="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" fillcolor="#44546a [3215]" stroked="f" strokeweight="1pt">
                     <v:textbox inset="14.4pt,,14.4pt">
                       <w:txbxContent>
                         <w:sdt>
@@ -448,7 +440,6 @@
                             <w:dataBinding w:prefixMappings="xmlns:ns0='http://schemas.openxmlformats.org/package/2006/metadata/core-properties' xmlns:ns1='http://purl.org/dc/elements/1.1/'" w:xpath="/ns0:coreProperties[1]/ns1:subject[1]" w:storeItemID="{6C3C8BC8-F283-45AE-878A-BAB7291924A1}"/>
                             <w:text/>
                           </w:sdtPr>
-                          <w:sdtEndPr/>
                           <w:sdtContent>
                             <w:p>
                               <w:pPr>
@@ -552,7 +543,7 @@
             </w:rPr>
             <w:fldChar w:fldCharType="separate"/>
           </w:r>
-          <w:hyperlink w:anchor="_Toc536117617" w:history="1">
+          <w:hyperlink w:anchor="_Toc536130953" w:history="1">
             <w:r>
               <w:rPr>
                 <w:rStyle w:val="Lienhypertexte"/>
@@ -594,7 +585,7 @@
                 <w:noProof/>
                 <w:webHidden/>
               </w:rPr>
-              <w:instrText xml:space="preserve"> PAGEREF _Toc536117617 \h </w:instrText>
+              <w:instrText xml:space="preserve"> PAGEREF _Toc536130953 \h </w:instrText>
             </w:r>
             <w:r>
               <w:rPr>
@@ -638,7 +629,7 @@
               <w:lang w:eastAsia="fr-FR"/>
             </w:rPr>
           </w:pPr>
-          <w:hyperlink w:anchor="_Toc536117618" w:history="1">
+          <w:hyperlink w:anchor="_Toc536130954" w:history="1">
             <w:r>
               <w:rPr>
                 <w:rStyle w:val="Lienhypertexte"/>
@@ -680,7 +671,7 @@
                 <w:noProof/>
                 <w:webHidden/>
               </w:rPr>
-              <w:instrText xml:space="preserve"> PAGEREF _Toc536117618 \h </w:instrText>
+              <w:instrText xml:space="preserve"> PAGEREF _Toc536130954 \h </w:instrText>
             </w:r>
             <w:r>
               <w:rPr>
@@ -718,10 +709,12 @@
               <w:tab w:val="right" w:leader="dot" w:pos="9062"/>
             </w:tabs>
             <w:rPr>
+              <w:rFonts w:asciiTheme="minorHAnsi" w:eastAsiaTheme="minorEastAsia" w:hAnsiTheme="minorHAnsi"/>
               <w:noProof/>
+              <w:lang w:eastAsia="fr-FR"/>
             </w:rPr>
           </w:pPr>
-          <w:hyperlink w:anchor="_Toc536117619" w:history="1">
+          <w:hyperlink w:anchor="_Toc536130955" w:history="1">
             <w:r>
               <w:rPr>
                 <w:rStyle w:val="Lienhypertexte"/>
@@ -748,7 +741,7 @@
                 <w:noProof/>
                 <w:webHidden/>
               </w:rPr>
-              <w:instrText xml:space="preserve"> PAGEREF _Toc536117619 \h </w:instrText>
+              <w:instrText xml:space="preserve"> PAGEREF _Toc536130955 \h </w:instrText>
             </w:r>
             <w:r>
               <w:rPr>
@@ -786,10 +779,12 @@
               <w:tab w:val="right" w:leader="dot" w:pos="9062"/>
             </w:tabs>
             <w:rPr>
+              <w:rFonts w:asciiTheme="minorHAnsi" w:eastAsiaTheme="minorEastAsia" w:hAnsiTheme="minorHAnsi"/>
               <w:noProof/>
+              <w:lang w:eastAsia="fr-FR"/>
             </w:rPr>
           </w:pPr>
-          <w:hyperlink w:anchor="_Toc536117620" w:history="1">
+          <w:hyperlink w:anchor="_Toc536130956" w:history="1">
             <w:r>
               <w:rPr>
                 <w:rStyle w:val="Lienhypertexte"/>
@@ -816,7 +811,7 @@
                 <w:noProof/>
                 <w:webHidden/>
               </w:rPr>
-              <w:instrText xml:space="preserve"> PAGEREF _Toc536117620 \h </w:instrText>
+              <w:instrText xml:space="preserve"> PAGEREF _Toc536130956 \h </w:instrText>
             </w:r>
             <w:r>
               <w:rPr>
@@ -836,7 +831,7 @@
                 <w:noProof/>
                 <w:webHidden/>
               </w:rPr>
-              <w:t>2</w:t>
+              <w:t>3</w:t>
             </w:r>
             <w:r>
               <w:rPr>
@@ -860,7 +855,7 @@
               <w:lang w:eastAsia="fr-FR"/>
             </w:rPr>
           </w:pPr>
-          <w:hyperlink w:anchor="_Toc536117621" w:history="1">
+          <w:hyperlink w:anchor="_Toc536130957" w:history="1">
             <w:r>
               <w:rPr>
                 <w:rStyle w:val="Lienhypertexte"/>
@@ -902,7 +897,7 @@
                 <w:noProof/>
                 <w:webHidden/>
               </w:rPr>
-              <w:instrText xml:space="preserve"> PAGEREF _Toc536117621 \h </w:instrText>
+              <w:instrText xml:space="preserve"> PAGEREF _Toc536130957 \h </w:instrText>
             </w:r>
             <w:r>
               <w:rPr>
@@ -922,7 +917,7 @@
                 <w:noProof/>
                 <w:webHidden/>
               </w:rPr>
-              <w:t>7</w:t>
+              <w:t>8</w:t>
             </w:r>
             <w:r>
               <w:rPr>
@@ -946,7 +941,7 @@
               <w:lang w:eastAsia="fr-FR"/>
             </w:rPr>
           </w:pPr>
-          <w:hyperlink w:anchor="_Toc536117622" w:history="1">
+          <w:hyperlink w:anchor="_Toc536130958" w:history="1">
             <w:r>
               <w:rPr>
                 <w:rStyle w:val="Lienhypertexte"/>
@@ -988,7 +983,7 @@
                 <w:noProof/>
                 <w:webHidden/>
               </w:rPr>
-              <w:instrText xml:space="preserve"> PAGEREF _Toc536117622 \h </w:instrText>
+              <w:instrText xml:space="preserve"> PAGEREF _Toc536130958 \h </w:instrText>
             </w:r>
             <w:r>
               <w:rPr>
@@ -1008,7 +1003,7 @@
                 <w:noProof/>
                 <w:webHidden/>
               </w:rPr>
-              <w:t>7</w:t>
+              <w:t>8</w:t>
             </w:r>
             <w:r>
               <w:rPr>
@@ -1032,7 +1027,7 @@
               <w:lang w:eastAsia="fr-FR"/>
             </w:rPr>
           </w:pPr>
-          <w:hyperlink w:anchor="_Toc536117623" w:history="1">
+          <w:hyperlink w:anchor="_Toc536130959" w:history="1">
             <w:r>
               <w:rPr>
                 <w:rStyle w:val="Lienhypertexte"/>
@@ -1074,7 +1069,7 @@
                 <w:noProof/>
                 <w:webHidden/>
               </w:rPr>
-              <w:instrText xml:space="preserve"> PAGEREF _Toc536117623 \h </w:instrText>
+              <w:instrText xml:space="preserve"> PAGEREF _Toc536130959 \h </w:instrText>
             </w:r>
             <w:r>
               <w:rPr>
@@ -1094,7 +1089,7 @@
                 <w:noProof/>
                 <w:webHidden/>
               </w:rPr>
-              <w:t>7</w:t>
+              <w:t>8</w:t>
             </w:r>
             <w:r>
               <w:rPr>
@@ -1118,7 +1113,7 @@
               <w:lang w:eastAsia="fr-FR"/>
             </w:rPr>
           </w:pPr>
-          <w:hyperlink w:anchor="_Toc536117624" w:history="1">
+          <w:hyperlink w:anchor="_Toc536130960" w:history="1">
             <w:r>
               <w:rPr>
                 <w:rStyle w:val="Lienhypertexte"/>
@@ -1160,7 +1155,7 @@
                 <w:noProof/>
                 <w:webHidden/>
               </w:rPr>
-              <w:instrText xml:space="preserve"> PAGEREF _Toc536117624 \h </w:instrText>
+              <w:instrText xml:space="preserve"> PAGEREF _Toc536130960 \h </w:instrText>
             </w:r>
             <w:r>
               <w:rPr>
@@ -1180,7 +1175,7 @@
                 <w:noProof/>
                 <w:webHidden/>
               </w:rPr>
-              <w:t>7</w:t>
+              <w:t>8</w:t>
             </w:r>
             <w:r>
               <w:rPr>
@@ -1204,7 +1199,7 @@
               <w:lang w:eastAsia="fr-FR"/>
             </w:rPr>
           </w:pPr>
-          <w:hyperlink w:anchor="_Toc536117625" w:history="1">
+          <w:hyperlink w:anchor="_Toc536130961" w:history="1">
             <w:r>
               <w:rPr>
                 <w:rStyle w:val="Lienhypertexte"/>
@@ -1246,7 +1241,7 @@
                 <w:noProof/>
                 <w:webHidden/>
               </w:rPr>
-              <w:instrText xml:space="preserve"> PAGEREF _Toc536117625 \h </w:instrText>
+              <w:instrText xml:space="preserve"> PAGEREF _Toc536130961 \h </w:instrText>
             </w:r>
             <w:r>
               <w:rPr>
@@ -1266,7 +1261,7 @@
                 <w:noProof/>
                 <w:webHidden/>
               </w:rPr>
-              <w:t>7</w:t>
+              <w:t>9</w:t>
             </w:r>
             <w:r>
               <w:rPr>
@@ -1290,7 +1285,7 @@
               <w:lang w:eastAsia="fr-FR"/>
             </w:rPr>
           </w:pPr>
-          <w:hyperlink w:anchor="_Toc536117626" w:history="1">
+          <w:hyperlink w:anchor="_Toc536130962" w:history="1">
             <w:r>
               <w:rPr>
                 <w:rStyle w:val="Lienhypertexte"/>
@@ -1332,7 +1327,7 @@
                 <w:noProof/>
                 <w:webHidden/>
               </w:rPr>
-              <w:instrText xml:space="preserve"> PAGEREF _Toc536117626 \h </w:instrText>
+              <w:instrText xml:space="preserve"> PAGEREF _Toc536130962 \h </w:instrText>
             </w:r>
             <w:r>
               <w:rPr>
@@ -1352,7 +1347,7 @@
                 <w:noProof/>
                 <w:webHidden/>
               </w:rPr>
-              <w:t>7</w:t>
+              <w:t>9</w:t>
             </w:r>
             <w:r>
               <w:rPr>
@@ -1376,7 +1371,7 @@
               <w:lang w:eastAsia="fr-FR"/>
             </w:rPr>
           </w:pPr>
-          <w:hyperlink w:anchor="_Toc536117627" w:history="1">
+          <w:hyperlink w:anchor="_Toc536130963" w:history="1">
             <w:r>
               <w:rPr>
                 <w:rStyle w:val="Lienhypertexte"/>
@@ -1418,7 +1413,7 @@
                 <w:noProof/>
                 <w:webHidden/>
               </w:rPr>
-              <w:instrText xml:space="preserve"> PAGEREF _Toc536117627 \h </w:instrText>
+              <w:instrText xml:space="preserve"> PAGEREF _Toc536130963 \h </w:instrText>
             </w:r>
             <w:r>
               <w:rPr>
@@ -1438,7 +1433,7 @@
                 <w:noProof/>
                 <w:webHidden/>
               </w:rPr>
-              <w:t>7</w:t>
+              <w:t>9</w:t>
             </w:r>
             <w:r>
               <w:rPr>
@@ -1462,7 +1457,7 @@
               <w:lang w:eastAsia="fr-FR"/>
             </w:rPr>
           </w:pPr>
-          <w:hyperlink w:anchor="_Toc536117628" w:history="1">
+          <w:hyperlink w:anchor="_Toc536130964" w:history="1">
             <w:r>
               <w:rPr>
                 <w:rStyle w:val="Lienhypertexte"/>
@@ -1504,7 +1499,7 @@
                 <w:noProof/>
                 <w:webHidden/>
               </w:rPr>
-              <w:instrText xml:space="preserve"> PAGEREF _Toc536117628 \h </w:instrText>
+              <w:instrText xml:space="preserve"> PAGEREF _Toc536130964 \h </w:instrText>
             </w:r>
             <w:r>
               <w:rPr>
@@ -1524,7 +1519,7 @@
                 <w:noProof/>
                 <w:webHidden/>
               </w:rPr>
-              <w:t>7</w:t>
+              <w:t>9</w:t>
             </w:r>
             <w:r>
               <w:rPr>
@@ -1558,9 +1553,8 @@
       <w:pPr>
         <w:pStyle w:val="Titre1"/>
       </w:pPr>
-      <w:bookmarkStart w:id="0" w:name="_Toc536117617"/>
-      <w:r>
-        <w:lastRenderedPageBreak/>
+      <w:bookmarkStart w:id="0" w:name="_Toc536130953"/>
+      <w:r>
         <w:t>Diagrammes comportementaux</w:t>
       </w:r>
       <w:bookmarkEnd w:id="0"/>
@@ -1569,7 +1563,7 @@
       <w:pPr>
         <w:pStyle w:val="Titre2"/>
       </w:pPr>
-      <w:bookmarkStart w:id="1" w:name="_Toc536117618"/>
+      <w:bookmarkStart w:id="1" w:name="_Toc536130954"/>
       <w:r>
         <w:t>Diagramme</w:t>
       </w:r>
@@ -1582,7 +1576,7 @@
       <w:pPr>
         <w:pStyle w:val="Titre3"/>
       </w:pPr>
-      <w:bookmarkStart w:id="2" w:name="_Toc536117619"/>
+      <w:bookmarkStart w:id="2" w:name="_Toc536130955"/>
       <w:r>
         <w:t>Représentation</w:t>
       </w:r>
@@ -1667,14 +1661,27 @@
       <w:r>
         <w:t xml:space="preserve">Figure </w:t>
       </w:r>
-      <w:fldSimple w:instr=" SEQ Figure \* ARABIC ">
-        <w:r>
-          <w:rPr>
-            <w:noProof/>
-          </w:rPr>
-          <w:t>1</w:t>
-        </w:r>
-      </w:fldSimple>
+      <w:r>
+        <w:fldChar w:fldCharType="begin"/>
+      </w:r>
+      <w:r>
+        <w:instrText xml:space="preserve"> SEQ Figure \* ARABIC </w:instrText>
+      </w:r>
+      <w:r>
+        <w:fldChar w:fldCharType="separate"/>
+      </w:r>
+      <w:r>
+        <w:rPr>
+          <w:noProof/>
+        </w:rPr>
+        <w:t>1</w:t>
+      </w:r>
+      <w:r>
+        <w:rPr>
+          <w:noProof/>
+        </w:rPr>
+        <w:fldChar w:fldCharType="end"/>
+      </w:r>
       <w:r>
         <w:t xml:space="preserve"> : Diagramme de cas d'utilisation du jeu d'échecs.</w:t>
       </w:r>
@@ -1753,10 +1760,12 @@
       <w:r>
         <w:t>Dans un autre registre, nous avons constaté que le fait de « Choisir un mode de jeu » pouvait éventuellement amener le joueur à réaliser d’autres actions au travers du système.</w:t>
       </w:r>
+      <w:r>
+        <w:br w:type="page"/>
+      </w:r>
     </w:p>
     <w:p>
       <w:r>
-        <w:lastRenderedPageBreak/>
         <w:t>En effet, si le joueur décide de commencer une partie en mode « Training », il aura alors la possibilité de « Positionner des pièces » personnelles ou adverses, ainsi que de « Supprimer des pièces » en amont et/ou durant le jeu.</w:t>
       </w:r>
     </w:p>
@@ -1770,10 +1779,12 @@
         <w:pStyle w:val="Titre3"/>
       </w:pPr>
       <w:bookmarkStart w:id="3" w:name="_Toc536129624"/>
+      <w:bookmarkStart w:id="4" w:name="_Toc536130956"/>
       <w:r>
         <w:t>Représentations textuelles</w:t>
       </w:r>
       <w:bookmarkEnd w:id="3"/>
+      <w:bookmarkEnd w:id="4"/>
     </w:p>
     <w:p>
       <w:r>
@@ -2151,7 +2162,7 @@
             <w:vMerge/>
             <w:tcBorders>
               <w:left w:val="single" w:sz="4" w:space="0" w:color="000000" w:themeColor="text1"/>
-              <w:bottom w:val="single" w:sz="4" w:space="0" w:color="FFFFFF" w:themeColor="background1"/>
+              <w:bottom w:val="single" w:sz="4" w:space="0" w:color="000000"/>
               <w:right w:val="single" w:sz="4" w:space="0" w:color="000000" w:themeColor="text1"/>
             </w:tcBorders>
             <w:shd w:val="clear" w:color="auto" w:fill="7851A9"/>
@@ -2207,565 +2218,13 @@
               </w:rPr>
               <w:t>Le joueur doit avoir choisi un mode de jeu : cas d’utilisation « Choisir un mode de jeu ».</w:t>
             </w:r>
-          </w:p>
-        </w:tc>
-      </w:tr>
-      <w:tr>
-        <w:tc>
-          <w:tcPr>
-            <w:tcW w:w="2254" w:type="dxa"/>
-            <w:vMerge w:val="restart"/>
-            <w:tcBorders>
-              <w:top w:val="single" w:sz="4" w:space="0" w:color="FFFFFF" w:themeColor="background1"/>
-            </w:tcBorders>
-            <w:shd w:val="clear" w:color="auto" w:fill="7851A9"/>
-            <w:vAlign w:val="center"/>
-          </w:tcPr>
-          <w:p>
-            <w:pPr>
-              <w:rPr>
-                <w:rFonts w:cs="Times New Roman"/>
-                <w:color w:val="FFFFFF" w:themeColor="background1"/>
-              </w:rPr>
-            </w:pPr>
-            <w:r>
-              <w:rPr>
-                <w:rFonts w:cs="Times New Roman"/>
-                <w:color w:val="FFFFFF" w:themeColor="background1"/>
-                <w:shd w:val="clear" w:color="auto" w:fill="7851A9"/>
-              </w:rPr>
-              <w:t>Scénario</w:t>
-            </w:r>
-            <w:r>
-              <w:rPr>
-                <w:rFonts w:cs="Times New Roman"/>
-                <w:color w:val="FFFFFF" w:themeColor="background1"/>
-              </w:rPr>
-              <w:t xml:space="preserve"> nominal :</w:t>
-            </w:r>
-          </w:p>
-        </w:tc>
-        <w:tc>
-          <w:tcPr>
-            <w:tcW w:w="492" w:type="dxa"/>
-            <w:vAlign w:val="center"/>
-          </w:tcPr>
-          <w:p>
-            <w:pPr>
-              <w:jc w:val="center"/>
-              <w:rPr>
-                <w:rFonts w:cs="Times New Roman"/>
-              </w:rPr>
-            </w:pPr>
-            <w:r>
-              <w:rPr>
-                <w:rFonts w:cs="Times New Roman"/>
-              </w:rPr>
-              <w:t>1</w:t>
-            </w:r>
-          </w:p>
-        </w:tc>
-        <w:tc>
-          <w:tcPr>
-            <w:tcW w:w="6249" w:type="dxa"/>
-          </w:tcPr>
-          <w:p>
-            <w:pPr>
-              <w:rPr>
-                <w:rFonts w:cs="Times New Roman"/>
-              </w:rPr>
-            </w:pPr>
-            <w:r>
-              <w:rPr>
-                <w:rFonts w:cs="Times New Roman"/>
-              </w:rPr>
-              <w:t>Si le joueur a choisi une couleur de pièces blanche, alors le système lui demande de commencer la partie.</w:t>
-            </w:r>
-          </w:p>
-        </w:tc>
-      </w:tr>
-      <w:tr>
-        <w:tc>
-          <w:tcPr>
-            <w:tcW w:w="2254" w:type="dxa"/>
-            <w:vMerge/>
-            <w:shd w:val="clear" w:color="auto" w:fill="7851A9"/>
-            <w:vAlign w:val="center"/>
-          </w:tcPr>
-          <w:p>
-            <w:pPr>
-              <w:jc w:val="center"/>
-              <w:rPr>
-                <w:rFonts w:cs="Times New Roman"/>
-              </w:rPr>
-            </w:pPr>
-          </w:p>
-        </w:tc>
-        <w:tc>
-          <w:tcPr>
-            <w:tcW w:w="492" w:type="dxa"/>
-            <w:vAlign w:val="center"/>
-          </w:tcPr>
-          <w:p>
-            <w:pPr>
-              <w:jc w:val="center"/>
-              <w:rPr>
-                <w:rFonts w:cs="Times New Roman"/>
-              </w:rPr>
-            </w:pPr>
-            <w:r>
-              <w:rPr>
-                <w:rFonts w:cs="Times New Roman"/>
-              </w:rPr>
-              <w:t>2</w:t>
-            </w:r>
-          </w:p>
-        </w:tc>
-        <w:tc>
-          <w:tcPr>
-            <w:tcW w:w="6249" w:type="dxa"/>
-          </w:tcPr>
-          <w:p>
-            <w:pPr>
-              <w:tabs>
-                <w:tab w:val="left" w:pos="1440"/>
-              </w:tabs>
-              <w:rPr>
-                <w:rFonts w:cs="Times New Roman"/>
-              </w:rPr>
-            </w:pPr>
-            <w:r>
-              <w:rPr>
-                <w:rFonts w:cs="Times New Roman"/>
-              </w:rPr>
-              <w:t xml:space="preserve">Le joueur </w:t>
-            </w:r>
-          </w:p>
-        </w:tc>
-      </w:tr>
-      <w:tr>
-        <w:tc>
-          <w:tcPr>
-            <w:tcW w:w="2254" w:type="dxa"/>
-            <w:vMerge/>
-            <w:shd w:val="clear" w:color="auto" w:fill="7851A9"/>
-            <w:vAlign w:val="center"/>
-          </w:tcPr>
-          <w:p>
-            <w:pPr>
-              <w:jc w:val="center"/>
-              <w:rPr>
-                <w:rFonts w:cs="Times New Roman"/>
-              </w:rPr>
-            </w:pPr>
-          </w:p>
-        </w:tc>
-        <w:tc>
-          <w:tcPr>
-            <w:tcW w:w="492" w:type="dxa"/>
-            <w:vAlign w:val="center"/>
-          </w:tcPr>
-          <w:p>
-            <w:pPr>
-              <w:jc w:val="center"/>
-              <w:rPr>
-                <w:rFonts w:cs="Times New Roman"/>
-              </w:rPr>
-            </w:pPr>
-            <w:r>
-              <w:rPr>
-                <w:rFonts w:cs="Times New Roman"/>
-              </w:rPr>
-              <w:t>3</w:t>
-            </w:r>
-          </w:p>
-        </w:tc>
-        <w:tc>
-          <w:tcPr>
-            <w:tcW w:w="6249" w:type="dxa"/>
-          </w:tcPr>
-          <w:p>
-            <w:pPr>
-              <w:rPr>
-                <w:rFonts w:cs="Times New Roman"/>
-              </w:rPr>
-            </w:pPr>
-          </w:p>
-        </w:tc>
-      </w:tr>
-      <w:tr>
-        <w:trPr>
-          <w:trHeight w:val="278"/>
-        </w:trPr>
-        <w:tc>
-          <w:tcPr>
-            <w:tcW w:w="2254" w:type="dxa"/>
-            <w:vMerge/>
-            <w:shd w:val="clear" w:color="auto" w:fill="7851A9"/>
-            <w:vAlign w:val="center"/>
-          </w:tcPr>
-          <w:p>
-            <w:pPr>
-              <w:jc w:val="center"/>
-              <w:rPr>
-                <w:rFonts w:cs="Times New Roman"/>
-              </w:rPr>
-            </w:pPr>
-          </w:p>
-        </w:tc>
-        <w:tc>
-          <w:tcPr>
-            <w:tcW w:w="492" w:type="dxa"/>
-            <w:vAlign w:val="center"/>
-          </w:tcPr>
-          <w:p>
-            <w:pPr>
-              <w:jc w:val="center"/>
-              <w:rPr>
-                <w:rFonts w:cs="Times New Roman"/>
-              </w:rPr>
-            </w:pPr>
-            <w:r>
-              <w:rPr>
-                <w:rFonts w:cs="Times New Roman"/>
-              </w:rPr>
-              <w:t>4</w:t>
-            </w:r>
-          </w:p>
-        </w:tc>
-        <w:tc>
-          <w:tcPr>
-            <w:tcW w:w="6249" w:type="dxa"/>
-          </w:tcPr>
-          <w:p>
-            <w:pPr>
-              <w:rPr>
-                <w:rFonts w:cs="Times New Roman"/>
-              </w:rPr>
-            </w:pPr>
-          </w:p>
-        </w:tc>
-      </w:tr>
-      <w:tr>
-        <w:trPr>
-          <w:trHeight w:val="278"/>
-        </w:trPr>
-        <w:tc>
-          <w:tcPr>
-            <w:tcW w:w="2254" w:type="dxa"/>
-            <w:vMerge/>
-            <w:tcBorders>
-              <w:bottom w:val="single" w:sz="4" w:space="0" w:color="FFFFFF" w:themeColor="background1"/>
-            </w:tcBorders>
-            <w:shd w:val="clear" w:color="auto" w:fill="7851A9"/>
-            <w:vAlign w:val="center"/>
-          </w:tcPr>
-          <w:p>
-            <w:pPr>
-              <w:jc w:val="center"/>
-              <w:rPr>
-                <w:rFonts w:cs="Times New Roman"/>
-              </w:rPr>
-            </w:pPr>
-          </w:p>
-        </w:tc>
-        <w:tc>
-          <w:tcPr>
-            <w:tcW w:w="492" w:type="dxa"/>
-            <w:vAlign w:val="center"/>
-          </w:tcPr>
-          <w:p>
-            <w:pPr>
-              <w:jc w:val="center"/>
-              <w:rPr>
-                <w:rFonts w:cs="Times New Roman"/>
-              </w:rPr>
-            </w:pPr>
-            <w:r>
-              <w:rPr>
-                <w:rFonts w:cs="Times New Roman"/>
-              </w:rPr>
-              <w:t>5</w:t>
-            </w:r>
-          </w:p>
-        </w:tc>
-        <w:tc>
-          <w:tcPr>
-            <w:tcW w:w="6249" w:type="dxa"/>
-          </w:tcPr>
-          <w:p>
-            <w:pPr>
-              <w:rPr>
-                <w:rFonts w:cs="Times New Roman"/>
-              </w:rPr>
-            </w:pPr>
-          </w:p>
-        </w:tc>
-      </w:tr>
-      <w:tr>
-        <w:tc>
-          <w:tcPr>
-            <w:tcW w:w="2254" w:type="dxa"/>
-            <w:tcBorders>
-              <w:top w:val="single" w:sz="4" w:space="0" w:color="FFFFFF" w:themeColor="background1"/>
-              <w:bottom w:val="single" w:sz="4" w:space="0" w:color="FFFFFF" w:themeColor="background1"/>
-            </w:tcBorders>
-            <w:shd w:val="clear" w:color="auto" w:fill="7851A9"/>
-            <w:vAlign w:val="center"/>
-          </w:tcPr>
-          <w:p>
-            <w:pPr>
-              <w:rPr>
-                <w:rFonts w:cs="Times New Roman"/>
-                <w:color w:val="FFFFFF" w:themeColor="background1"/>
-              </w:rPr>
-            </w:pPr>
-            <w:r>
-              <w:rPr>
-                <w:rFonts w:cs="Times New Roman"/>
-                <w:color w:val="FFFFFF" w:themeColor="background1"/>
-              </w:rPr>
-              <w:t>Alternatives :</w:t>
-            </w:r>
-          </w:p>
-        </w:tc>
-        <w:tc>
-          <w:tcPr>
-            <w:tcW w:w="492" w:type="dxa"/>
-            <w:vAlign w:val="center"/>
-          </w:tcPr>
-          <w:p>
-            <w:pPr>
-              <w:jc w:val="center"/>
-              <w:rPr>
-                <w:rFonts w:cs="Times New Roman"/>
-              </w:rPr>
-            </w:pPr>
-            <w:r>
-              <w:rPr>
-                <w:rFonts w:cs="Times New Roman"/>
-              </w:rPr>
-              <w:t>2a</w:t>
-            </w:r>
-          </w:p>
-        </w:tc>
-        <w:tc>
-          <w:tcPr>
-            <w:tcW w:w="6249" w:type="dxa"/>
-          </w:tcPr>
-          <w:p>
-            <w:pPr>
-              <w:rPr>
-                <w:rFonts w:cs="Times New Roman"/>
-              </w:rPr>
-            </w:pPr>
-          </w:p>
-        </w:tc>
-      </w:tr>
-      <w:tr>
-        <w:tc>
-          <w:tcPr>
-            <w:tcW w:w="2254" w:type="dxa"/>
-            <w:vMerge w:val="restart"/>
-            <w:tcBorders>
-              <w:top w:val="single" w:sz="4" w:space="0" w:color="FFFFFF" w:themeColor="background1"/>
-            </w:tcBorders>
-            <w:shd w:val="clear" w:color="auto" w:fill="7851A9"/>
-            <w:vAlign w:val="center"/>
-          </w:tcPr>
-          <w:p>
-            <w:pPr>
-              <w:rPr>
-                <w:rFonts w:cs="Times New Roman"/>
-                <w:color w:val="FFFFFF" w:themeColor="background1"/>
-              </w:rPr>
-            </w:pPr>
-            <w:r>
-              <w:rPr>
-                <w:rFonts w:cs="Times New Roman"/>
-                <w:color w:val="FFFFFF" w:themeColor="background1"/>
-              </w:rPr>
-              <w:t>Exceptions :</w:t>
-            </w:r>
-          </w:p>
-        </w:tc>
-        <w:tc>
-          <w:tcPr>
-            <w:tcW w:w="492" w:type="dxa"/>
-            <w:vAlign w:val="center"/>
-          </w:tcPr>
-          <w:p>
-            <w:pPr>
-              <w:jc w:val="center"/>
-              <w:rPr>
-                <w:rFonts w:cs="Times New Roman"/>
-              </w:rPr>
-            </w:pPr>
-            <w:r>
-              <w:rPr>
-                <w:rFonts w:cs="Times New Roman"/>
-              </w:rPr>
-              <w:t>2a</w:t>
-            </w:r>
-          </w:p>
-        </w:tc>
-        <w:tc>
-          <w:tcPr>
-            <w:tcW w:w="6249" w:type="dxa"/>
-          </w:tcPr>
-          <w:p>
-            <w:pPr>
-              <w:rPr>
-                <w:rFonts w:cs="Times New Roman"/>
-              </w:rPr>
-            </w:pPr>
-          </w:p>
-        </w:tc>
-      </w:tr>
-      <w:tr>
-        <w:tc>
-          <w:tcPr>
-            <w:tcW w:w="2254" w:type="dxa"/>
-            <w:vMerge/>
-            <w:vAlign w:val="center"/>
-          </w:tcPr>
-          <w:p>
-            <w:pPr>
-              <w:rPr>
-                <w:rFonts w:cs="Times New Roman"/>
-              </w:rPr>
-            </w:pPr>
-          </w:p>
-        </w:tc>
-        <w:tc>
-          <w:tcPr>
-            <w:tcW w:w="492" w:type="dxa"/>
-            <w:vAlign w:val="center"/>
-          </w:tcPr>
-          <w:p>
-            <w:pPr>
-              <w:jc w:val="center"/>
-              <w:rPr>
-                <w:rFonts w:cs="Times New Roman"/>
-              </w:rPr>
-            </w:pPr>
-            <w:r>
-              <w:rPr>
-                <w:rFonts w:cs="Times New Roman"/>
-              </w:rPr>
-              <w:t>4a</w:t>
-            </w:r>
-          </w:p>
-        </w:tc>
-        <w:tc>
-          <w:tcPr>
-            <w:tcW w:w="6249" w:type="dxa"/>
-          </w:tcPr>
-          <w:p>
-            <w:pPr>
-              <w:rPr>
-                <w:rFonts w:cs="Times New Roman"/>
-              </w:rPr>
-            </w:pPr>
-          </w:p>
-        </w:tc>
-      </w:tr>
-      <w:tr>
-        <w:tc>
-          <w:tcPr>
-            <w:tcW w:w="2254" w:type="dxa"/>
-            <w:vMerge/>
-            <w:tcBorders>
-              <w:bottom w:val="single" w:sz="4" w:space="0" w:color="FFFFFF"/>
-            </w:tcBorders>
-            <w:vAlign w:val="center"/>
-          </w:tcPr>
-          <w:p>
-            <w:pPr>
-              <w:jc w:val="center"/>
-              <w:rPr>
-                <w:rFonts w:cs="Times New Roman"/>
-              </w:rPr>
-            </w:pPr>
-          </w:p>
-        </w:tc>
-        <w:tc>
-          <w:tcPr>
-            <w:tcW w:w="492" w:type="dxa"/>
-            <w:vAlign w:val="center"/>
-          </w:tcPr>
-          <w:p>
-            <w:pPr>
-              <w:jc w:val="center"/>
-              <w:rPr>
-                <w:rFonts w:cs="Times New Roman"/>
-              </w:rPr>
-            </w:pPr>
-            <w:r>
-              <w:rPr>
-                <w:rFonts w:cs="Times New Roman"/>
-              </w:rPr>
-              <w:t>5a</w:t>
-            </w:r>
-          </w:p>
-        </w:tc>
-        <w:tc>
-          <w:tcPr>
-            <w:tcW w:w="6249" w:type="dxa"/>
-          </w:tcPr>
-          <w:p>
-            <w:pPr>
-              <w:rPr>
-                <w:rFonts w:cs="Times New Roman"/>
-              </w:rPr>
-            </w:pPr>
-          </w:p>
-        </w:tc>
-      </w:tr>
-      <w:tr>
-        <w:tc>
-          <w:tcPr>
-            <w:tcW w:w="2254" w:type="dxa"/>
-            <w:tcBorders>
-              <w:top w:val="single" w:sz="4" w:space="0" w:color="FFFFFF"/>
-            </w:tcBorders>
-            <w:shd w:val="clear" w:color="auto" w:fill="7851A9"/>
-            <w:vAlign w:val="center"/>
-          </w:tcPr>
-          <w:p>
-            <w:pPr>
-              <w:rPr>
-                <w:rFonts w:cs="Times New Roman"/>
-              </w:rPr>
-            </w:pPr>
-            <w:r>
-              <w:rPr>
-                <w:rFonts w:cs="Times New Roman"/>
-                <w:color w:val="FFFFFF" w:themeColor="background1"/>
-              </w:rPr>
-              <w:t>Postconditions :</w:t>
-            </w:r>
-          </w:p>
-        </w:tc>
-        <w:tc>
-          <w:tcPr>
-            <w:tcW w:w="6741" w:type="dxa"/>
-            <w:gridSpan w:val="2"/>
-            <w:vAlign w:val="center"/>
-          </w:tcPr>
-          <w:p>
-            <w:pPr>
-              <w:rPr>
-                <w:rFonts w:cs="Times New Roman"/>
-              </w:rPr>
-            </w:pPr>
           </w:p>
         </w:tc>
       </w:tr>
     </w:tbl>
     <w:p>
       <w:pPr>
-        <w:spacing w:before="240"/>
+        <w:jc w:val="left"/>
         <w:rPr>
           <w:rFonts w:cs="Times New Roman"/>
         </w:rPr>
@@ -3520,11 +2979,17 @@
     </w:tbl>
     <w:p>
       <w:pPr>
-        <w:spacing w:before="240"/>
+        <w:jc w:val="left"/>
         <w:rPr>
           <w:rFonts w:cs="Times New Roman"/>
         </w:rPr>
       </w:pPr>
+      <w:r>
+        <w:rPr>
+          <w:rFonts w:cs="Times New Roman"/>
+        </w:rPr>
+        <w:br w:type="page"/>
+      </w:r>
     </w:p>
     <w:tbl>
       <w:tblPr>
@@ -4389,11 +3854,17 @@
     </w:tbl>
     <w:p>
       <w:pPr>
-        <w:spacing w:before="240"/>
+        <w:jc w:val="left"/>
         <w:rPr>
           <w:rFonts w:cs="Times New Roman"/>
         </w:rPr>
       </w:pPr>
+      <w:r>
+        <w:rPr>
+          <w:rFonts w:cs="Times New Roman"/>
+        </w:rPr>
+        <w:br w:type="page"/>
+      </w:r>
     </w:p>
     <w:tbl>
       <w:tblPr>
@@ -4601,14 +4072,7 @@
               <w:rPr>
                 <w:rFonts w:cs="Times New Roman"/>
               </w:rPr>
-              <w:t xml:space="preserve">Le joueur doit être en mesure de pouvoir choisir un niveau de difficulté de jeu avant de commencer une partie. Son </w:t>
-            </w:r>
-            <w:r>
-              <w:rPr>
-                <w:rFonts w:cs="Times New Roman"/>
-              </w:rPr>
-              <w:lastRenderedPageBreak/>
-              <w:t>choix va impacter le comportement de son adversaire, c’est-à-dire de l’ordinateur.</w:t>
+              <w:t>Le joueur doit être en mesure de pouvoir choisir un niveau de difficulté de jeu avant de commencer une partie. Son choix va impacter le comportement de son adversaire, c’est-à-dire de l’ordinateur.</w:t>
             </w:r>
           </w:p>
         </w:tc>
@@ -4637,7 +4101,6 @@
                 <w:rFonts w:cs="Times New Roman"/>
                 <w:color w:val="FFFFFF" w:themeColor="background1"/>
               </w:rPr>
-              <w:lastRenderedPageBreak/>
               <w:t>Précondition</w:t>
             </w:r>
             <w:r>
@@ -5264,11 +4727,17 @@
     </w:tbl>
     <w:p>
       <w:pPr>
-        <w:spacing w:before="240"/>
+        <w:jc w:val="left"/>
         <w:rPr>
           <w:rFonts w:cs="Times New Roman"/>
         </w:rPr>
       </w:pPr>
+      <w:r>
+        <w:rPr>
+          <w:rFonts w:cs="Times New Roman"/>
+        </w:rPr>
+        <w:br w:type="page"/>
+      </w:r>
     </w:p>
     <w:tbl>
       <w:tblPr>
@@ -6131,11 +5600,17 @@
     </w:tbl>
     <w:p>
       <w:pPr>
-        <w:spacing w:before="240"/>
+        <w:jc w:val="left"/>
         <w:rPr>
           <w:rFonts w:cs="Times New Roman"/>
         </w:rPr>
       </w:pPr>
+      <w:r>
+        <w:rPr>
+          <w:rFonts w:cs="Times New Roman"/>
+        </w:rPr>
+        <w:br w:type="page"/>
+      </w:r>
     </w:p>
     <w:tbl>
       <w:tblPr>
@@ -7100,11 +6575,17 @@
     </w:tbl>
     <w:p>
       <w:pPr>
-        <w:spacing w:before="240"/>
+        <w:jc w:val="left"/>
         <w:rPr>
           <w:rFonts w:cs="Times New Roman"/>
         </w:rPr>
       </w:pPr>
+      <w:r>
+        <w:rPr>
+          <w:rFonts w:cs="Times New Roman"/>
+        </w:rPr>
+        <w:br w:type="page"/>
+      </w:r>
     </w:p>
     <w:tbl>
       <w:tblPr>
@@ -7803,11 +7284,17 @@
     </w:tbl>
     <w:p>
       <w:pPr>
-        <w:spacing w:before="240"/>
+        <w:jc w:val="left"/>
         <w:rPr>
           <w:rFonts w:cs="Times New Roman"/>
         </w:rPr>
       </w:pPr>
+      <w:r>
+        <w:rPr>
+          <w:rFonts w:cs="Times New Roman"/>
+        </w:rPr>
+        <w:br w:type="page"/>
+      </w:r>
     </w:p>
     <w:tbl>
       <w:tblPr>
@@ -8703,32 +8190,31 @@
       <w:pPr>
         <w:pStyle w:val="Titre2"/>
       </w:pPr>
-      <w:bookmarkStart w:id="4" w:name="_Toc536117621"/>
-      <w:r>
-        <w:lastRenderedPageBreak/>
+      <w:bookmarkStart w:id="5" w:name="_Toc536130957"/>
+      <w:r>
         <w:t>Diagrammes d’états-transitions</w:t>
       </w:r>
-      <w:bookmarkEnd w:id="4"/>
+      <w:bookmarkEnd w:id="5"/>
     </w:p>
     <w:p>
       <w:pPr>
         <w:pStyle w:val="Titre2"/>
       </w:pPr>
-      <w:bookmarkStart w:id="5" w:name="_Toc536117622"/>
+      <w:bookmarkStart w:id="6" w:name="_Toc536130958"/>
       <w:r>
         <w:t>Diagrammes d’activités</w:t>
       </w:r>
-      <w:bookmarkEnd w:id="5"/>
+      <w:bookmarkEnd w:id="6"/>
     </w:p>
     <w:p>
       <w:pPr>
         <w:pStyle w:val="Titre1"/>
       </w:pPr>
-      <w:bookmarkStart w:id="6" w:name="_Toc536117623"/>
+      <w:bookmarkStart w:id="7" w:name="_Toc536130959"/>
       <w:r>
         <w:t>Diagrammes structurels</w:t>
       </w:r>
-      <w:bookmarkEnd w:id="6"/>
+      <w:bookmarkEnd w:id="7"/>
     </w:p>
     <w:p>
       <w:pPr>
@@ -8738,7 +8224,7 @@
           <w:numId w:val="3"/>
         </w:numPr>
       </w:pPr>
-      <w:bookmarkStart w:id="7" w:name="_Toc536117624"/>
+      <w:bookmarkStart w:id="8" w:name="_Toc536130960"/>
       <w:r>
         <w:rPr>
           <w:noProof/>
@@ -8791,14 +8277,24 @@
                             <w:r>
                               <w:t xml:space="preserve">Figure </w:t>
                             </w:r>
-                            <w:fldSimple w:instr=" SEQ Figure \* ARABIC ">
-                              <w:r>
-                                <w:rPr>
-                                  <w:noProof/>
-                                </w:rPr>
-                                <w:t>2</w:t>
-                              </w:r>
-                            </w:fldSimple>
+                            <w:r>
+                              <w:fldChar w:fldCharType="begin"/>
+                            </w:r>
+                            <w:r>
+                              <w:instrText xml:space="preserve"> SEQ Figure \* ARABIC </w:instrText>
+                            </w:r>
+                            <w:r>
+                              <w:fldChar w:fldCharType="separate"/>
+                            </w:r>
+                            <w:r>
+                              <w:rPr>
+                                <w:noProof/>
+                              </w:rPr>
+                              <w:t>2</w:t>
+                            </w:r>
+                            <w:r>
+                              <w:fldChar w:fldCharType="end"/>
+                            </w:r>
                             <w:r>
                               <w:t xml:space="preserve"> : Diagramme de classes du jeu d'échecs.</w:t>
                             </w:r>
@@ -8837,14 +8333,24 @@
                       <w:r>
                         <w:t xml:space="preserve">Figure </w:t>
                       </w:r>
-                      <w:fldSimple w:instr=" SEQ Figure \* ARABIC ">
-                        <w:r>
-                          <w:rPr>
-                            <w:noProof/>
-                          </w:rPr>
-                          <w:t>2</w:t>
-                        </w:r>
-                      </w:fldSimple>
+                      <w:r>
+                        <w:fldChar w:fldCharType="begin"/>
+                      </w:r>
+                      <w:r>
+                        <w:instrText xml:space="preserve"> SEQ Figure \* ARABIC </w:instrText>
+                      </w:r>
+                      <w:r>
+                        <w:fldChar w:fldCharType="separate"/>
+                      </w:r>
+                      <w:r>
+                        <w:rPr>
+                          <w:noProof/>
+                        </w:rPr>
+                        <w:t>2</w:t>
+                      </w:r>
+                      <w:r>
+                        <w:fldChar w:fldCharType="end"/>
+                      </w:r>
                       <w:r>
                         <w:t xml:space="preserve"> : Diagramme de classes du jeu d'échecs.</w:t>
                       </w:r>
@@ -8927,7 +8433,7 @@
       <w:r>
         <w:t xml:space="preserve"> de classes</w:t>
       </w:r>
-      <w:bookmarkEnd w:id="7"/>
+      <w:bookmarkEnd w:id="8"/>
     </w:p>
     <w:p>
       <w:r>
@@ -9063,10 +8569,12 @@
       <w:r>
         <w:t>() » qui permet de retourner un booléen pour savoir si la case en question est occupée par une pièce ou non.</w:t>
       </w:r>
+      <w:r>
+        <w:br w:type="page"/>
+      </w:r>
     </w:p>
     <w:p>
       <w:r>
-        <w:lastRenderedPageBreak/>
         <w:t xml:space="preserve">La classe </w:t>
       </w:r>
       <w:r>
@@ -9150,12 +8658,7 @@
         <w:t>utilisée</w:t>
       </w:r>
       <w:r>
-        <w:t xml:space="preserve"> </w:t>
-      </w:r>
-      <w:bookmarkStart w:id="8" w:name="_GoBack"/>
-      <w:bookmarkEnd w:id="8"/>
-      <w:r>
-        <w:t xml:space="preserve">par le biais de la classe </w:t>
+        <w:t xml:space="preserve"> par le biais de la classe </w:t>
       </w:r>
       <w:r>
         <w:t>« </w:t>
@@ -9167,14 +8670,21 @@
         <w:t> »</w:t>
       </w:r>
       <w:r>
-        <w:t xml:space="preserve"> qui est une énumération des deux couleurs possible, c’est-à-dire le noir et le blanc.</w:t>
+        <w:t xml:space="preserve"> qui est une énumération des </w:t>
+      </w:r>
+      <w:r>
+        <w:t>deux couleurs possibles</w:t>
+      </w:r>
+      <w:r>
+        <w:t>, c’est-à-dire le noir et le blanc.</w:t>
       </w:r>
     </w:p>
+    <w:p/>
     <w:p>
       <w:pPr>
         <w:pStyle w:val="Titre2"/>
       </w:pPr>
-      <w:bookmarkStart w:id="9" w:name="_Toc536117625"/>
+      <w:bookmarkStart w:id="9" w:name="_Toc536130961"/>
       <w:r>
         <w:t>Diagramme</w:t>
       </w:r>
@@ -9190,7 +8700,7 @@
       <w:pPr>
         <w:pStyle w:val="Titre2"/>
       </w:pPr>
-      <w:bookmarkStart w:id="10" w:name="_Toc536117626"/>
+      <w:bookmarkStart w:id="10" w:name="_Toc536130962"/>
       <w:r>
         <w:t>Pattern</w:t>
       </w:r>
@@ -9206,7 +8716,7 @@
       <w:pPr>
         <w:pStyle w:val="Titre1"/>
       </w:pPr>
-      <w:bookmarkStart w:id="11" w:name="_Toc536117627"/>
+      <w:bookmarkStart w:id="11" w:name="_Toc536130963"/>
       <w:r>
         <w:t>Diagrammes d’interactions</w:t>
       </w:r>
@@ -9220,7 +8730,7 @@
           <w:numId w:val="4"/>
         </w:numPr>
       </w:pPr>
-      <w:bookmarkStart w:id="12" w:name="_Toc536117628"/>
+      <w:bookmarkStart w:id="12" w:name="_Toc536130964"/>
       <w:r>
         <w:t>Diagramme</w:t>
       </w:r>
@@ -9231,6 +8741,343 @@
         <w:t xml:space="preserve"> de séquence</w:t>
       </w:r>
       <w:bookmarkEnd w:id="12"/>
+    </w:p>
+    <w:p>
+      <w:r>
+        <w:t>Le diagramme de séquence</w:t>
+      </w:r>
+      <w:r>
+        <w:t>s</w:t>
+      </w:r>
+      <w:r>
+        <w:t xml:space="preserve"> permet de visualiser à une tout autre échelle les interactions entre les différents objets composant notre système.</w:t>
+      </w:r>
+    </w:p>
+    <w:p>
+      <w:r>
+        <w:t xml:space="preserve">Non seulement il permet d’avoir un autre regard sur les associations liant les classes du diagramme de classes, mais il permet aussi de le compléter en détaillant les </w:t>
+      </w:r>
+      <w:r>
+        <w:t>appels</w:t>
+      </w:r>
+      <w:r>
+        <w:t xml:space="preserve"> de </w:t>
+      </w:r>
+      <w:r>
+        <w:t>fonctions réalisées</w:t>
+      </w:r>
+      <w:r>
+        <w:t xml:space="preserve"> entre ces mêmes objets.</w:t>
+      </w:r>
+    </w:p>
+    <w:p>
+      <w:r>
+        <w:t xml:space="preserve">Par ailleurs, les scénarios de cas d’utilisation s’avèrent être d’un grand support pour </w:t>
+      </w:r>
+      <w:r>
+        <w:t>la conception de ce type de diagramme.</w:t>
+      </w:r>
+    </w:p>
+    <w:p>
+      <w:r>
+        <w:t>Ci-après, nous</w:t>
+      </w:r>
+      <w:r>
+        <w:t xml:space="preserve"> en proposons donc quelques-uns </w:t>
+      </w:r>
+      <w:r>
+        <w:t>relatifs au jeu d’échecs du projet de Génie Logiciel</w:t>
+      </w:r>
+      <w:r>
+        <w:t>.</w:t>
+      </w:r>
+    </w:p>
+    <w:p/>
+    <w:p>
+      <w:pPr>
+        <w:pStyle w:val="Titre3"/>
+      </w:pPr>
+      <w:r>
+        <w:t>Choisir une couleur de pièces</w:t>
+      </w:r>
+    </w:p>
+    <w:p>
+      <w:pPr>
+        <w:keepNext/>
+      </w:pPr>
+      <w:r>
+        <w:rPr>
+          <w:noProof/>
+        </w:rPr>
+        <w:drawing>
+          <wp:inline distT="0" distB="0" distL="0" distR="0">
+            <wp:extent cx="5541275" cy="5861316"/>
+            <wp:effectExtent l="0" t="0" r="2540" b="6350"/>
+            <wp:docPr id="4" name="Image 4"/>
+            <wp:cNvGraphicFramePr>
+              <a:graphicFrameLocks xmlns:a="http://schemas.openxmlformats.org/drawingml/2006/main" noChangeAspect="1"/>
+            </wp:cNvGraphicFramePr>
+            <a:graphic xmlns:a="http://schemas.openxmlformats.org/drawingml/2006/main">
+              <a:graphicData uri="http://schemas.openxmlformats.org/drawingml/2006/picture">
+                <pic:pic xmlns:pic="http://schemas.openxmlformats.org/drawingml/2006/picture">
+                  <pic:nvPicPr>
+                    <pic:cNvPr id="4" name="Diagramme de séquence - Choisir une couleur de pièces.png"/>
+                    <pic:cNvPicPr/>
+                  </pic:nvPicPr>
+                  <pic:blipFill>
+                    <a:blip r:embed="rId8" cstate="print">
+                      <a:extLst>
+                        <a:ext uri="{28A0092B-C50C-407E-A947-70E740481C1C}">
+                          <a14:useLocalDpi xmlns:a14="http://schemas.microsoft.com/office/drawing/2010/main" val="0"/>
+                        </a:ext>
+                      </a:extLst>
+                    </a:blip>
+                    <a:stretch>
+                      <a:fillRect/>
+                    </a:stretch>
+                  </pic:blipFill>
+                  <pic:spPr>
+                    <a:xfrm>
+                      <a:off x="0" y="0"/>
+                      <a:ext cx="5541275" cy="5861316"/>
+                    </a:xfrm>
+                    <a:prstGeom prst="rect">
+                      <a:avLst/>
+                    </a:prstGeom>
+                  </pic:spPr>
+                </pic:pic>
+              </a:graphicData>
+            </a:graphic>
+          </wp:inline>
+        </w:drawing>
+      </w:r>
+    </w:p>
+    <w:p>
+      <w:pPr>
+        <w:pStyle w:val="Lgende"/>
+      </w:pPr>
+      <w:r>
+        <w:t xml:space="preserve">Figure </w:t>
+      </w:r>
+      <w:r>
+        <w:fldChar w:fldCharType="begin"/>
+      </w:r>
+      <w:r>
+        <w:instrText xml:space="preserve"> SEQ Figure \* ARABIC </w:instrText>
+      </w:r>
+      <w:r>
+        <w:fldChar w:fldCharType="separate"/>
+      </w:r>
+      <w:r>
+        <w:rPr>
+          <w:noProof/>
+        </w:rPr>
+        <w:t>3</w:t>
+      </w:r>
+      <w:r>
+        <w:fldChar w:fldCharType="end"/>
+      </w:r>
+      <w:r>
+        <w:t xml:space="preserve"> : Diagramme de séquence sur le cas d'utilisation "Choisir une couleur de pièces".</w:t>
+      </w:r>
+    </w:p>
+    <w:p>
+      <w:r>
+        <w:t>Tout d’abord, nous indiquons un appel de fonction, ici « </w:t>
+      </w:r>
+      <w:proofErr w:type="spellStart"/>
+      <w:r>
+        <w:t>choixCouleurPiece</w:t>
+      </w:r>
+      <w:proofErr w:type="spellEnd"/>
+      <w:r>
+        <w:t>(couleur) »</w:t>
+      </w:r>
+      <w:r>
+        <w:t>,</w:t>
+      </w:r>
+      <w:r>
+        <w:t xml:space="preserve"> effectué par le « Joueur » auprès </w:t>
+      </w:r>
+      <w:r>
+        <w:t>de la classe applicative</w:t>
+      </w:r>
+      <w:r>
+        <w:t xml:space="preserve"> « </w:t>
+      </w:r>
+      <w:proofErr w:type="spellStart"/>
+      <w:r>
+        <w:t>JeuEchec</w:t>
+      </w:r>
+      <w:proofErr w:type="spellEnd"/>
+      <w:r>
+        <w:t> »</w:t>
+      </w:r>
+      <w:r>
+        <w:t>.</w:t>
+      </w:r>
+    </w:p>
+    <w:p>
+      <w:r>
+        <w:t xml:space="preserve">En effet, </w:t>
+      </w:r>
+      <w:r>
+        <w:t>toutes les demandes réalisées</w:t>
+      </w:r>
+      <w:r>
+        <w:t xml:space="preserve"> par un acteur doivent être envoyé</w:t>
+      </w:r>
+      <w:r>
+        <w:t>es</w:t>
+      </w:r>
+      <w:r>
+        <w:t xml:space="preserve"> en premier lieu</w:t>
+      </w:r>
+      <w:r>
+        <w:t xml:space="preserve"> à celle-ci.</w:t>
+      </w:r>
+    </w:p>
+    <w:p>
+      <w:r>
+        <w:t>Par ailleurs, i</w:t>
+      </w:r>
+      <w:r>
+        <w:t xml:space="preserve">l existe plusieurs moyens de représenter les interactions, mais le plus </w:t>
+      </w:r>
+      <w:r>
+        <w:t>utile</w:t>
+      </w:r>
+      <w:r>
+        <w:t xml:space="preserve"> et de le faire sous forme fonctionnelle afin d’optimiser le passage du modèle au développement du système.</w:t>
+      </w:r>
+    </w:p>
+    <w:p>
+      <w:r>
+        <w:t>Ensuite, nous réalisons</w:t>
+      </w:r>
+      <w:r>
+        <w:t xml:space="preserve"> une boucle symbolisé</w:t>
+      </w:r>
+      <w:r>
+        <w:t>e</w:t>
+      </w:r>
+      <w:r>
+        <w:t xml:space="preserve"> par le mot « </w:t>
+      </w:r>
+      <w:proofErr w:type="spellStart"/>
+      <w:r>
+        <w:t>loop</w:t>
+      </w:r>
+      <w:proofErr w:type="spellEnd"/>
+      <w:r>
+        <w:t> » afin de modifier la couleur pour chacune des pièces appartenant au « Joueur ».</w:t>
+      </w:r>
+    </w:p>
+    <w:p>
+      <w:r>
+        <w:t>Enfin, le « alt » permet de préciser que si le « Joueur » à choisit de prendre les pièces blanches, alors il commencera la partie. Dans le cas contraire, ce sera l’ordinateur (intelligence artificielle) qui le fera.</w:t>
+      </w:r>
+    </w:p>
+    <w:p>
+      <w:pPr>
+        <w:pStyle w:val="Titre3"/>
+      </w:pPr>
+      <w:r>
+        <w:t>Choisir un niveau de difficulté</w:t>
+      </w:r>
+    </w:p>
+    <w:p>
+      <w:pPr>
+        <w:keepNext/>
+      </w:pPr>
+      <w:r>
+        <w:rPr>
+          <w:noProof/>
+        </w:rPr>
+        <w:drawing>
+          <wp:inline distT="0" distB="0" distL="0" distR="0">
+            <wp:extent cx="5761121" cy="1897512"/>
+            <wp:effectExtent l="0" t="0" r="0" b="7620"/>
+            <wp:docPr id="5" name="Image 5"/>
+            <wp:cNvGraphicFramePr>
+              <a:graphicFrameLocks xmlns:a="http://schemas.openxmlformats.org/drawingml/2006/main" noChangeAspect="1"/>
+            </wp:cNvGraphicFramePr>
+            <a:graphic xmlns:a="http://schemas.openxmlformats.org/drawingml/2006/main">
+              <a:graphicData uri="http://schemas.openxmlformats.org/drawingml/2006/picture">
+                <pic:pic xmlns:pic="http://schemas.openxmlformats.org/drawingml/2006/picture">
+                  <pic:nvPicPr>
+                    <pic:cNvPr id="5" name="Diagramme de séquence - Choisir un niveau de difficultés.png"/>
+                    <pic:cNvPicPr/>
+                  </pic:nvPicPr>
+                  <pic:blipFill>
+                    <a:blip r:embed="rId9" cstate="print">
+                      <a:extLst>
+                        <a:ext uri="{28A0092B-C50C-407E-A947-70E740481C1C}">
+                          <a14:useLocalDpi xmlns:a14="http://schemas.microsoft.com/office/drawing/2010/main" val="0"/>
+                        </a:ext>
+                      </a:extLst>
+                    </a:blip>
+                    <a:stretch>
+                      <a:fillRect/>
+                    </a:stretch>
+                  </pic:blipFill>
+                  <pic:spPr>
+                    <a:xfrm>
+                      <a:off x="0" y="0"/>
+                      <a:ext cx="5805492" cy="1912126"/>
+                    </a:xfrm>
+                    <a:prstGeom prst="rect">
+                      <a:avLst/>
+                    </a:prstGeom>
+                  </pic:spPr>
+                </pic:pic>
+              </a:graphicData>
+            </a:graphic>
+          </wp:inline>
+        </w:drawing>
+      </w:r>
+    </w:p>
+    <w:p>
+      <w:pPr>
+        <w:pStyle w:val="Lgende"/>
+      </w:pPr>
+      <w:r>
+        <w:t xml:space="preserve">Figure </w:t>
+      </w:r>
+      <w:r>
+        <w:fldChar w:fldCharType="begin"/>
+      </w:r>
+      <w:r>
+        <w:instrText xml:space="preserve"> SEQ Figure \* ARABIC </w:instrText>
+      </w:r>
+      <w:r>
+        <w:fldChar w:fldCharType="separate"/>
+      </w:r>
+      <w:r>
+        <w:rPr>
+          <w:noProof/>
+        </w:rPr>
+        <w:t>4</w:t>
+      </w:r>
+      <w:r>
+        <w:fldChar w:fldCharType="end"/>
+      </w:r>
+      <w:r>
+        <w:t xml:space="preserve"> : </w:t>
+      </w:r>
+      <w:r>
+        <w:t>Diagramme de séquence sur le cas d'utilisation "Choisir un</w:t>
+      </w:r>
+      <w:r>
+        <w:t xml:space="preserve"> niveau de difficulté</w:t>
+      </w:r>
+      <w:r>
+        <w:t>"</w:t>
+      </w:r>
+    </w:p>
+    <w:p>
+      <w:bookmarkStart w:id="13" w:name="_GoBack"/>
+      <w:bookmarkEnd w:id="13"/>
     </w:p>
     <w:sectPr>
       <w:pgSz w:w="11906" w:h="16838"/>
@@ -10739,7 +10586,7 @@
 </file>
 
 <file path=customXml/itemProps1.xml><?xml version="1.0" encoding="utf-8"?>
-<ds:datastoreItem xmlns:ds="http://schemas.openxmlformats.org/officeDocument/2006/customXml" ds:itemID="{404DF010-6F8B-4F1A-9981-8278A253B142}">
+<ds:datastoreItem xmlns:ds="http://schemas.openxmlformats.org/officeDocument/2006/customXml" ds:itemID="{1EBC50B6-064C-42EC-A1BD-8AB410BA03E1}">
   <ds:schemaRefs>
     <ds:schemaRef ds:uri="http://schemas.openxmlformats.org/officeDocument/2006/bibliography"/>
   </ds:schemaRefs>

</xml_diff>